<commit_message>
Update Baseline_ Administración de la Configuración del Software v3.docx
#AddContext
</commit_message>
<xml_diff>
--- a/Baseline_ Administración de la Configuración del Software v3.docx
+++ b/Baseline_ Administración de la Configuración del Software v3.docx
@@ -2405,7 +2405,14 @@
               <w:rFonts w:ascii="Arial" w:cs="Arial" w:eastAsia="Arial" w:hAnsi="Arial"/>
               <w:b w:val="1"/>
               <w:i w:val="1"/>
+              <w:smallCaps w:val="0"/>
+              <w:strike w:val="0"/>
               <w:color w:val="000000"/>
+              <w:sz w:val="24"/>
+              <w:szCs w:val="24"/>
+              <w:u w:val="none"/>
+              <w:shd w:fill="auto" w:val="clear"/>
+              <w:vertAlign w:val="baseline"/>
             </w:rPr>
           </w:pPr>
           <w:r>
@@ -2419,10 +2426,17 @@
                 <w:rFonts w:ascii="Arial" w:cs="Arial" w:eastAsia="Arial" w:hAnsi="Arial"/>
                 <w:b w:val="1"/>
                 <w:i w:val="1"/>
+                <w:smallCaps w:val="0"/>
+                <w:strike w:val="0"/>
                 <w:color w:val="000000"/>
-                <w:rtl w:val="0"/>
-              </w:rPr>
-              <w:t xml:space="preserve">Introducción</w:t>
+                <w:sz w:val="24"/>
+                <w:szCs w:val="24"/>
+                <w:u w:val="none"/>
+                <w:shd w:fill="auto" w:val="clear"/>
+                <w:vertAlign w:val="baseline"/>
+                <w:rtl w:val="0"/>
+              </w:rPr>
+              <w:t xml:space="preserve">Introducción: Contexto</w:t>
             </w:r>
           </w:hyperlink>
           <w:r>
@@ -2430,14 +2444,21 @@
               <w:rFonts w:ascii="Arial" w:cs="Arial" w:eastAsia="Arial" w:hAnsi="Arial"/>
               <w:b w:val="1"/>
               <w:i w:val="1"/>
+              <w:smallCaps w:val="0"/>
+              <w:strike w:val="0"/>
               <w:color w:val="000000"/>
+              <w:sz w:val="24"/>
+              <w:szCs w:val="24"/>
+              <w:u w:val="none"/>
+              <w:shd w:fill="auto" w:val="clear"/>
+              <w:vertAlign w:val="baseline"/>
               <w:rtl w:val="0"/>
             </w:rPr>
             <w:tab/>
           </w:r>
           <w:r>
             <w:fldChar w:fldCharType="begin"/>
-            <w:instrText xml:space="preserve"> HYPERLINK \l "_heading=h.30j0zll" </w:instrText>
+            <w:instrText xml:space="preserve"> PAGEREF _heading=h.30j0zll \h </w:instrText>
             <w:fldChar w:fldCharType="separate"/>
           </w:r>
           <w:r>
@@ -2445,700 +2466,20 @@
               <w:rFonts w:ascii="Arial" w:cs="Arial" w:eastAsia="Arial" w:hAnsi="Arial"/>
               <w:b w:val="1"/>
               <w:i w:val="1"/>
+              <w:smallCaps w:val="0"/>
+              <w:strike w:val="0"/>
               <w:color w:val="000000"/>
+              <w:sz w:val="24"/>
+              <w:szCs w:val="24"/>
+              <w:u w:val="none"/>
+              <w:shd w:fill="auto" w:val="clear"/>
+              <w:vertAlign w:val="baseline"/>
               <w:rtl w:val="0"/>
             </w:rPr>
             <w:t xml:space="preserve">1</w:t>
           </w:r>
-        </w:p>
-        <w:p>
-          <w:pPr>
-            <w:tabs>
-              <w:tab w:val="right" w:pos="8838"/>
-            </w:tabs>
-            <w:spacing w:before="60" w:line="240" w:lineRule="auto"/>
-            <w:ind w:left="360" w:firstLine="0"/>
-            <w:rPr>
-              <w:rFonts w:ascii="Arial" w:cs="Arial" w:eastAsia="Arial" w:hAnsi="Arial"/>
-              <w:b w:val="1"/>
-              <w:color w:val="000000"/>
-              <w:sz w:val="22"/>
-              <w:szCs w:val="22"/>
-            </w:rPr>
-          </w:pPr>
           <w:r>
             <w:fldChar w:fldCharType="end"/>
-          </w:r>
-          <w:hyperlink w:anchor="_heading=h.1fob9te">
-            <w:r>
-              <w:rPr>
-                <w:rFonts w:ascii="Arial" w:cs="Arial" w:eastAsia="Arial" w:hAnsi="Arial"/>
-                <w:b w:val="1"/>
-                <w:color w:val="000000"/>
-                <w:sz w:val="22"/>
-                <w:szCs w:val="22"/>
-                <w:rtl w:val="0"/>
-              </w:rPr>
-              <w:t xml:space="preserve">1.1 Propósito</w:t>
-            </w:r>
-          </w:hyperlink>
-          <w:r>
-            <w:rPr>
-              <w:rFonts w:ascii="Arial" w:cs="Arial" w:eastAsia="Arial" w:hAnsi="Arial"/>
-              <w:b w:val="1"/>
-              <w:color w:val="000000"/>
-              <w:sz w:val="22"/>
-              <w:szCs w:val="22"/>
-              <w:rtl w:val="0"/>
-            </w:rPr>
-            <w:tab/>
-          </w:r>
-          <w:r>
-            <w:fldChar w:fldCharType="begin"/>
-            <w:instrText xml:space="preserve"> HYPERLINK \l "_heading=h.1fob9te" </w:instrText>
-            <w:fldChar w:fldCharType="separate"/>
-          </w:r>
-          <w:r>
-            <w:rPr>
-              <w:rFonts w:ascii="Arial" w:cs="Arial" w:eastAsia="Arial" w:hAnsi="Arial"/>
-              <w:b w:val="1"/>
-              <w:color w:val="000000"/>
-              <w:sz w:val="22"/>
-              <w:szCs w:val="22"/>
-              <w:rtl w:val="0"/>
-            </w:rPr>
-            <w:t xml:space="preserve">1</w:t>
-          </w:r>
-        </w:p>
-        <w:p>
-          <w:pPr>
-            <w:tabs>
-              <w:tab w:val="right" w:pos="8838"/>
-            </w:tabs>
-            <w:spacing w:before="60" w:line="240" w:lineRule="auto"/>
-            <w:ind w:left="360" w:firstLine="0"/>
-            <w:rPr>
-              <w:rFonts w:ascii="Arial" w:cs="Arial" w:eastAsia="Arial" w:hAnsi="Arial"/>
-              <w:b w:val="1"/>
-              <w:color w:val="000000"/>
-              <w:sz w:val="22"/>
-              <w:szCs w:val="22"/>
-            </w:rPr>
-          </w:pPr>
-          <w:r>
-            <w:fldChar w:fldCharType="end"/>
-          </w:r>
-          <w:hyperlink w:anchor="_heading=h.3znysh7">
-            <w:r>
-              <w:rPr>
-                <w:rFonts w:ascii="Arial" w:cs="Arial" w:eastAsia="Arial" w:hAnsi="Arial"/>
-                <w:b w:val="1"/>
-                <w:color w:val="000000"/>
-                <w:sz w:val="22"/>
-                <w:szCs w:val="22"/>
-                <w:rtl w:val="0"/>
-              </w:rPr>
-              <w:t xml:space="preserve">1.2 Alcances y limitaciones del proyecto</w:t>
-            </w:r>
-          </w:hyperlink>
-          <w:r>
-            <w:rPr>
-              <w:rFonts w:ascii="Arial" w:cs="Arial" w:eastAsia="Arial" w:hAnsi="Arial"/>
-              <w:b w:val="1"/>
-              <w:color w:val="000000"/>
-              <w:sz w:val="22"/>
-              <w:szCs w:val="22"/>
-              <w:rtl w:val="0"/>
-            </w:rPr>
-            <w:tab/>
-          </w:r>
-          <w:r>
-            <w:fldChar w:fldCharType="begin"/>
-            <w:instrText xml:space="preserve"> HYPERLINK \l "_heading=h.3znysh7" </w:instrText>
-            <w:fldChar w:fldCharType="separate"/>
-          </w:r>
-          <w:r>
-            <w:rPr>
-              <w:rFonts w:ascii="Arial" w:cs="Arial" w:eastAsia="Arial" w:hAnsi="Arial"/>
-              <w:b w:val="1"/>
-              <w:color w:val="000000"/>
-              <w:sz w:val="22"/>
-              <w:szCs w:val="22"/>
-              <w:rtl w:val="0"/>
-            </w:rPr>
-            <w:t xml:space="preserve">1</w:t>
-          </w:r>
-        </w:p>
-        <w:p>
-          <w:pPr>
-            <w:tabs>
-              <w:tab w:val="right" w:pos="8838"/>
-            </w:tabs>
-            <w:spacing w:before="60" w:line="240" w:lineRule="auto"/>
-            <w:ind w:left="360" w:firstLine="0"/>
-            <w:rPr>
-              <w:rFonts w:ascii="Arial" w:cs="Arial" w:eastAsia="Arial" w:hAnsi="Arial"/>
-              <w:b w:val="1"/>
-              <w:color w:val="000000"/>
-              <w:sz w:val="22"/>
-              <w:szCs w:val="22"/>
-            </w:rPr>
-          </w:pPr>
-          <w:r>
-            <w:fldChar w:fldCharType="end"/>
-          </w:r>
-          <w:hyperlink w:anchor="_heading=h.2et92p0">
-            <w:r>
-              <w:rPr>
-                <w:rFonts w:ascii="Arial" w:cs="Arial" w:eastAsia="Arial" w:hAnsi="Arial"/>
-                <w:b w:val="1"/>
-                <w:color w:val="000000"/>
-                <w:sz w:val="22"/>
-                <w:szCs w:val="22"/>
-                <w:rtl w:val="0"/>
-              </w:rPr>
-              <w:t xml:space="preserve">1.3 Personal involucrado</w:t>
-            </w:r>
-          </w:hyperlink>
-          <w:r>
-            <w:rPr>
-              <w:rFonts w:ascii="Arial" w:cs="Arial" w:eastAsia="Arial" w:hAnsi="Arial"/>
-              <w:b w:val="1"/>
-              <w:color w:val="000000"/>
-              <w:sz w:val="22"/>
-              <w:szCs w:val="22"/>
-              <w:rtl w:val="0"/>
-            </w:rPr>
-            <w:tab/>
-          </w:r>
-          <w:r>
-            <w:fldChar w:fldCharType="begin"/>
-            <w:instrText xml:space="preserve"> HYPERLINK \l "_heading=h.2et92p0" </w:instrText>
-            <w:fldChar w:fldCharType="separate"/>
-          </w:r>
-          <w:r>
-            <w:rPr>
-              <w:rFonts w:ascii="Arial" w:cs="Arial" w:eastAsia="Arial" w:hAnsi="Arial"/>
-              <w:b w:val="1"/>
-              <w:color w:val="000000"/>
-              <w:sz w:val="22"/>
-              <w:szCs w:val="22"/>
-              <w:rtl w:val="0"/>
-            </w:rPr>
-            <w:t xml:space="preserve">2</w:t>
-          </w:r>
-        </w:p>
-        <w:p>
-          <w:pPr>
-            <w:tabs>
-              <w:tab w:val="right" w:pos="8838"/>
-            </w:tabs>
-            <w:spacing w:before="200" w:line="240" w:lineRule="auto"/>
-            <w:ind w:left="0" w:firstLine="0"/>
-            <w:rPr>
-              <w:rFonts w:ascii="Arial" w:cs="Arial" w:eastAsia="Arial" w:hAnsi="Arial"/>
-              <w:b w:val="1"/>
-              <w:i w:val="1"/>
-              <w:color w:val="000000"/>
-            </w:rPr>
-          </w:pPr>
-          <w:r>
-            <w:fldChar w:fldCharType="end"/>
-          </w:r>
-          <w:hyperlink w:anchor="_heading=h.4d34og8">
-            <w:r>
-              <w:rPr>
-                <w:rFonts w:ascii="Arial" w:cs="Arial" w:eastAsia="Arial" w:hAnsi="Arial"/>
-                <w:b w:val="1"/>
-                <w:i w:val="1"/>
-                <w:color w:val="000000"/>
-                <w:rtl w:val="0"/>
-              </w:rPr>
-              <w:t xml:space="preserve">Descripción general de la interfaz</w:t>
-            </w:r>
-          </w:hyperlink>
-          <w:r>
-            <w:rPr>
-              <w:rFonts w:ascii="Arial" w:cs="Arial" w:eastAsia="Arial" w:hAnsi="Arial"/>
-              <w:b w:val="1"/>
-              <w:i w:val="1"/>
-              <w:color w:val="000000"/>
-              <w:rtl w:val="0"/>
-            </w:rPr>
-            <w:tab/>
-          </w:r>
-          <w:r>
-            <w:fldChar w:fldCharType="begin"/>
-            <w:instrText xml:space="preserve"> HYPERLINK \l "_heading=h.4d34og8" </w:instrText>
-            <w:fldChar w:fldCharType="separate"/>
-          </w:r>
-          <w:r>
-            <w:rPr>
-              <w:rFonts w:ascii="Arial" w:cs="Arial" w:eastAsia="Arial" w:hAnsi="Arial"/>
-              <w:b w:val="1"/>
-              <w:i w:val="1"/>
-              <w:color w:val="000000"/>
-              <w:rtl w:val="0"/>
-            </w:rPr>
-            <w:t xml:space="preserve">4</w:t>
-          </w:r>
-        </w:p>
-        <w:p>
-          <w:pPr>
-            <w:tabs>
-              <w:tab w:val="right" w:pos="8838"/>
-            </w:tabs>
-            <w:spacing w:before="60" w:line="240" w:lineRule="auto"/>
-            <w:ind w:left="360" w:firstLine="0"/>
-            <w:rPr>
-              <w:rFonts w:ascii="Arial" w:cs="Arial" w:eastAsia="Arial" w:hAnsi="Arial"/>
-              <w:b w:val="1"/>
-              <w:color w:val="000000"/>
-              <w:sz w:val="22"/>
-              <w:szCs w:val="22"/>
-            </w:rPr>
-          </w:pPr>
-          <w:r>
-            <w:fldChar w:fldCharType="end"/>
-          </w:r>
-          <w:hyperlink w:anchor="_heading=h.17dp8vu">
-            <w:r>
-              <w:rPr>
-                <w:rFonts w:ascii="Arial" w:cs="Arial" w:eastAsia="Arial" w:hAnsi="Arial"/>
-                <w:b w:val="1"/>
-                <w:color w:val="000000"/>
-                <w:sz w:val="22"/>
-                <w:szCs w:val="22"/>
-                <w:rtl w:val="0"/>
-              </w:rPr>
-              <w:t xml:space="preserve">2.1 Funciones del producto</w:t>
-            </w:r>
-          </w:hyperlink>
-          <w:r>
-            <w:rPr>
-              <w:rFonts w:ascii="Arial" w:cs="Arial" w:eastAsia="Arial" w:hAnsi="Arial"/>
-              <w:b w:val="1"/>
-              <w:color w:val="000000"/>
-              <w:sz w:val="22"/>
-              <w:szCs w:val="22"/>
-              <w:rtl w:val="0"/>
-            </w:rPr>
-            <w:tab/>
-          </w:r>
-          <w:r>
-            <w:fldChar w:fldCharType="begin"/>
-            <w:instrText xml:space="preserve"> HYPERLINK \l "_heading=h.17dp8vu" </w:instrText>
-            <w:fldChar w:fldCharType="separate"/>
-          </w:r>
-          <w:r>
-            <w:rPr>
-              <w:rFonts w:ascii="Arial" w:cs="Arial" w:eastAsia="Arial" w:hAnsi="Arial"/>
-              <w:b w:val="1"/>
-              <w:color w:val="000000"/>
-              <w:sz w:val="22"/>
-              <w:szCs w:val="22"/>
-              <w:rtl w:val="0"/>
-            </w:rPr>
-            <w:t xml:space="preserve">4</w:t>
-          </w:r>
-        </w:p>
-        <w:p>
-          <w:pPr>
-            <w:tabs>
-              <w:tab w:val="right" w:pos="8838"/>
-            </w:tabs>
-            <w:spacing w:before="60" w:line="240" w:lineRule="auto"/>
-            <w:ind w:left="360" w:firstLine="0"/>
-            <w:rPr>
-              <w:rFonts w:ascii="Arial" w:cs="Arial" w:eastAsia="Arial" w:hAnsi="Arial"/>
-              <w:b w:val="1"/>
-              <w:color w:val="000000"/>
-              <w:sz w:val="22"/>
-              <w:szCs w:val="22"/>
-            </w:rPr>
-          </w:pPr>
-          <w:r>
-            <w:fldChar w:fldCharType="end"/>
-          </w:r>
-          <w:hyperlink w:anchor="_heading=h.3rdcrjn">
-            <w:r>
-              <w:rPr>
-                <w:rFonts w:ascii="Arial" w:cs="Arial" w:eastAsia="Arial" w:hAnsi="Arial"/>
-                <w:b w:val="1"/>
-                <w:color w:val="000000"/>
-                <w:sz w:val="22"/>
-                <w:szCs w:val="22"/>
-                <w:rtl w:val="0"/>
-              </w:rPr>
-              <w:t xml:space="preserve">2.2 Características del usuario</w:t>
-            </w:r>
-          </w:hyperlink>
-          <w:r>
-            <w:rPr>
-              <w:rFonts w:ascii="Arial" w:cs="Arial" w:eastAsia="Arial" w:hAnsi="Arial"/>
-              <w:b w:val="1"/>
-              <w:color w:val="000000"/>
-              <w:sz w:val="22"/>
-              <w:szCs w:val="22"/>
-              <w:rtl w:val="0"/>
-            </w:rPr>
-            <w:tab/>
-          </w:r>
-          <w:r>
-            <w:fldChar w:fldCharType="begin"/>
-            <w:instrText xml:space="preserve"> HYPERLINK \l "_heading=h.3rdcrjn" </w:instrText>
-            <w:fldChar w:fldCharType="separate"/>
-          </w:r>
-          <w:r>
-            <w:rPr>
-              <w:rFonts w:ascii="Arial" w:cs="Arial" w:eastAsia="Arial" w:hAnsi="Arial"/>
-              <w:b w:val="1"/>
-              <w:color w:val="000000"/>
-              <w:sz w:val="22"/>
-              <w:szCs w:val="22"/>
-              <w:rtl w:val="0"/>
-            </w:rPr>
-            <w:t xml:space="preserve">5</w:t>
-          </w:r>
-        </w:p>
-        <w:p>
-          <w:pPr>
-            <w:tabs>
-              <w:tab w:val="right" w:pos="8838"/>
-            </w:tabs>
-            <w:spacing w:before="60" w:line="240" w:lineRule="auto"/>
-            <w:ind w:left="360" w:firstLine="0"/>
-            <w:rPr>
-              <w:rFonts w:ascii="Arial" w:cs="Arial" w:eastAsia="Arial" w:hAnsi="Arial"/>
-              <w:b w:val="1"/>
-              <w:color w:val="000000"/>
-              <w:sz w:val="22"/>
-              <w:szCs w:val="22"/>
-            </w:rPr>
-          </w:pPr>
-          <w:r>
-            <w:fldChar w:fldCharType="end"/>
-          </w:r>
-          <w:hyperlink w:anchor="_heading=h.26in1rg">
-            <w:r>
-              <w:rPr>
-                <w:rFonts w:ascii="Arial" w:cs="Arial" w:eastAsia="Arial" w:hAnsi="Arial"/>
-                <w:b w:val="1"/>
-                <w:color w:val="000000"/>
-                <w:sz w:val="22"/>
-                <w:szCs w:val="22"/>
-                <w:rtl w:val="0"/>
-              </w:rPr>
-              <w:t xml:space="preserve">2.3 Restricciones</w:t>
-            </w:r>
-          </w:hyperlink>
-          <w:r>
-            <w:rPr>
-              <w:rFonts w:ascii="Arial" w:cs="Arial" w:eastAsia="Arial" w:hAnsi="Arial"/>
-              <w:b w:val="1"/>
-              <w:color w:val="000000"/>
-              <w:sz w:val="22"/>
-              <w:szCs w:val="22"/>
-              <w:rtl w:val="0"/>
-            </w:rPr>
-            <w:tab/>
-          </w:r>
-          <w:r>
-            <w:fldChar w:fldCharType="begin"/>
-            <w:instrText xml:space="preserve"> HYPERLINK \l "_heading=h.26in1rg" </w:instrText>
-            <w:fldChar w:fldCharType="separate"/>
-          </w:r>
-          <w:r>
-            <w:rPr>
-              <w:rFonts w:ascii="Arial" w:cs="Arial" w:eastAsia="Arial" w:hAnsi="Arial"/>
-              <w:b w:val="1"/>
-              <w:color w:val="000000"/>
-              <w:sz w:val="22"/>
-              <w:szCs w:val="22"/>
-              <w:rtl w:val="0"/>
-            </w:rPr>
-            <w:t xml:space="preserve">5</w:t>
-          </w:r>
-        </w:p>
-        <w:p>
-          <w:pPr>
-            <w:tabs>
-              <w:tab w:val="right" w:pos="8838"/>
-            </w:tabs>
-            <w:spacing w:before="60" w:line="240" w:lineRule="auto"/>
-            <w:ind w:left="360" w:firstLine="0"/>
-            <w:rPr>
-              <w:rFonts w:ascii="Arial" w:cs="Arial" w:eastAsia="Arial" w:hAnsi="Arial"/>
-              <w:b w:val="1"/>
-              <w:color w:val="000000"/>
-              <w:sz w:val="22"/>
-              <w:szCs w:val="22"/>
-            </w:rPr>
-          </w:pPr>
-          <w:r>
-            <w:fldChar w:fldCharType="end"/>
-          </w:r>
-          <w:hyperlink w:anchor="_heading=h.lnxbz9">
-            <w:r>
-              <w:rPr>
-                <w:rFonts w:ascii="Arial" w:cs="Arial" w:eastAsia="Arial" w:hAnsi="Arial"/>
-                <w:b w:val="1"/>
-                <w:color w:val="000000"/>
-                <w:sz w:val="22"/>
-                <w:szCs w:val="22"/>
-                <w:rtl w:val="0"/>
-              </w:rPr>
-              <w:t xml:space="preserve">2.4 Dependencias y suposiciones</w:t>
-            </w:r>
-          </w:hyperlink>
-          <w:r>
-            <w:rPr>
-              <w:rFonts w:ascii="Arial" w:cs="Arial" w:eastAsia="Arial" w:hAnsi="Arial"/>
-              <w:b w:val="1"/>
-              <w:color w:val="000000"/>
-              <w:sz w:val="22"/>
-              <w:szCs w:val="22"/>
-              <w:rtl w:val="0"/>
-            </w:rPr>
-            <w:tab/>
-          </w:r>
-          <w:r>
-            <w:fldChar w:fldCharType="begin"/>
-            <w:instrText xml:space="preserve"> HYPERLINK \l "_heading=h.lnxbz9" </w:instrText>
-            <w:fldChar w:fldCharType="separate"/>
-          </w:r>
-          <w:r>
-            <w:rPr>
-              <w:rFonts w:ascii="Arial" w:cs="Arial" w:eastAsia="Arial" w:hAnsi="Arial"/>
-              <w:b w:val="1"/>
-              <w:color w:val="000000"/>
-              <w:sz w:val="22"/>
-              <w:szCs w:val="22"/>
-              <w:rtl w:val="0"/>
-            </w:rPr>
-            <w:t xml:space="preserve">6</w:t>
-          </w:r>
-        </w:p>
-        <w:p>
-          <w:pPr>
-            <w:tabs>
-              <w:tab w:val="right" w:pos="8838"/>
-            </w:tabs>
-            <w:spacing w:before="200" w:line="240" w:lineRule="auto"/>
-            <w:ind w:left="0" w:firstLine="0"/>
-            <w:rPr>
-              <w:rFonts w:ascii="Arial" w:cs="Arial" w:eastAsia="Arial" w:hAnsi="Arial"/>
-              <w:b w:val="1"/>
-              <w:i w:val="1"/>
-              <w:color w:val="000000"/>
-            </w:rPr>
-          </w:pPr>
-          <w:r>
-            <w:fldChar w:fldCharType="end"/>
-          </w:r>
-          <w:hyperlink w:anchor="_heading=h.35nkun2">
-            <w:r>
-              <w:rPr>
-                <w:rFonts w:ascii="Arial" w:cs="Arial" w:eastAsia="Arial" w:hAnsi="Arial"/>
-                <w:b w:val="1"/>
-                <w:i w:val="1"/>
-                <w:color w:val="000000"/>
-                <w:rtl w:val="0"/>
-              </w:rPr>
-              <w:t xml:space="preserve">Requisitos específicos</w:t>
-            </w:r>
-          </w:hyperlink>
-          <w:r>
-            <w:rPr>
-              <w:rFonts w:ascii="Arial" w:cs="Arial" w:eastAsia="Arial" w:hAnsi="Arial"/>
-              <w:b w:val="1"/>
-              <w:i w:val="1"/>
-              <w:color w:val="000000"/>
-              <w:rtl w:val="0"/>
-            </w:rPr>
-            <w:tab/>
-          </w:r>
-          <w:r>
-            <w:fldChar w:fldCharType="begin"/>
-            <w:instrText xml:space="preserve"> HYPERLINK \l "_heading=h.35nkun2" </w:instrText>
-            <w:fldChar w:fldCharType="separate"/>
-          </w:r>
-          <w:r>
-            <w:rPr>
-              <w:rFonts w:ascii="Arial" w:cs="Arial" w:eastAsia="Arial" w:hAnsi="Arial"/>
-              <w:b w:val="1"/>
-              <w:i w:val="1"/>
-              <w:color w:val="000000"/>
-              <w:rtl w:val="0"/>
-            </w:rPr>
-            <w:t xml:space="preserve">6</w:t>
-          </w:r>
-        </w:p>
-        <w:p>
-          <w:pPr>
-            <w:tabs>
-              <w:tab w:val="right" w:pos="8838"/>
-            </w:tabs>
-            <w:spacing w:before="60" w:line="240" w:lineRule="auto"/>
-            <w:ind w:left="360" w:firstLine="0"/>
-            <w:rPr>
-              <w:rFonts w:ascii="Arial" w:cs="Arial" w:eastAsia="Arial" w:hAnsi="Arial"/>
-              <w:b w:val="1"/>
-              <w:color w:val="000000"/>
-              <w:sz w:val="22"/>
-              <w:szCs w:val="22"/>
-            </w:rPr>
-          </w:pPr>
-          <w:r>
-            <w:fldChar w:fldCharType="end"/>
-          </w:r>
-          <w:hyperlink w:anchor="_heading=h.1ksv4uv">
-            <w:r>
-              <w:rPr>
-                <w:rFonts w:ascii="Arial" w:cs="Arial" w:eastAsia="Arial" w:hAnsi="Arial"/>
-                <w:b w:val="1"/>
-                <w:color w:val="000000"/>
-                <w:sz w:val="22"/>
-                <w:szCs w:val="22"/>
-                <w:rtl w:val="0"/>
-              </w:rPr>
-              <w:t xml:space="preserve">3.1 Funciones</w:t>
-            </w:r>
-          </w:hyperlink>
-          <w:r>
-            <w:rPr>
-              <w:rFonts w:ascii="Arial" w:cs="Arial" w:eastAsia="Arial" w:hAnsi="Arial"/>
-              <w:b w:val="1"/>
-              <w:color w:val="000000"/>
-              <w:sz w:val="22"/>
-              <w:szCs w:val="22"/>
-              <w:rtl w:val="0"/>
-            </w:rPr>
-            <w:tab/>
-          </w:r>
-          <w:r>
-            <w:fldChar w:fldCharType="begin"/>
-            <w:instrText xml:space="preserve"> HYPERLINK \l "_heading=h.1ksv4uv" </w:instrText>
-            <w:fldChar w:fldCharType="separate"/>
-          </w:r>
-          <w:r>
-            <w:rPr>
-              <w:rFonts w:ascii="Arial" w:cs="Arial" w:eastAsia="Arial" w:hAnsi="Arial"/>
-              <w:b w:val="1"/>
-              <w:color w:val="000000"/>
-              <w:sz w:val="22"/>
-              <w:szCs w:val="22"/>
-              <w:rtl w:val="0"/>
-            </w:rPr>
-            <w:t xml:space="preserve">6</w:t>
-          </w:r>
-        </w:p>
-        <w:p>
-          <w:pPr>
-            <w:tabs>
-              <w:tab w:val="right" w:pos="8838"/>
-            </w:tabs>
-            <w:spacing w:before="60" w:line="240" w:lineRule="auto"/>
-            <w:ind w:left="360" w:firstLine="0"/>
-            <w:rPr>
-              <w:rFonts w:ascii="Arial" w:cs="Arial" w:eastAsia="Arial" w:hAnsi="Arial"/>
-              <w:b w:val="1"/>
-              <w:color w:val="000000"/>
-              <w:sz w:val="22"/>
-              <w:szCs w:val="22"/>
-            </w:rPr>
-          </w:pPr>
-          <w:r>
-            <w:fldChar w:fldCharType="end"/>
-          </w:r>
-          <w:hyperlink w:anchor="_heading=h.ki0d5f1y5qg7">
-            <w:r>
-              <w:rPr>
-                <w:rFonts w:ascii="Arial" w:cs="Arial" w:eastAsia="Arial" w:hAnsi="Arial"/>
-                <w:b w:val="1"/>
-                <w:color w:val="000000"/>
-                <w:sz w:val="22"/>
-                <w:szCs w:val="22"/>
-                <w:rtl w:val="0"/>
-              </w:rPr>
-              <w:t xml:space="preserve">3.2 Actividades</w:t>
-            </w:r>
-          </w:hyperlink>
-          <w:r>
-            <w:rPr>
-              <w:rFonts w:ascii="Arial" w:cs="Arial" w:eastAsia="Arial" w:hAnsi="Arial"/>
-              <w:b w:val="1"/>
-              <w:color w:val="000000"/>
-              <w:sz w:val="22"/>
-              <w:szCs w:val="22"/>
-              <w:rtl w:val="0"/>
-            </w:rPr>
-            <w:tab/>
-          </w:r>
-          <w:r>
-            <w:fldChar w:fldCharType="begin"/>
-            <w:instrText xml:space="preserve"> HYPERLINK \l "_heading=h.ki0d5f1y5qg7" </w:instrText>
-            <w:fldChar w:fldCharType="separate"/>
-          </w:r>
-          <w:r>
-            <w:rPr>
-              <w:rFonts w:ascii="Arial" w:cs="Arial" w:eastAsia="Arial" w:hAnsi="Arial"/>
-              <w:b w:val="1"/>
-              <w:color w:val="000000"/>
-              <w:sz w:val="22"/>
-              <w:szCs w:val="22"/>
-              <w:rtl w:val="0"/>
-            </w:rPr>
-            <w:t xml:space="preserve">11</w:t>
-          </w:r>
-        </w:p>
-        <w:p>
-          <w:pPr>
-            <w:tabs>
-              <w:tab w:val="right" w:pos="8838"/>
-            </w:tabs>
-            <w:spacing w:before="60" w:line="240" w:lineRule="auto"/>
-            <w:ind w:left="360" w:firstLine="0"/>
-            <w:rPr>
-              <w:rFonts w:ascii="Arial" w:cs="Arial" w:eastAsia="Arial" w:hAnsi="Arial"/>
-              <w:b w:val="1"/>
-              <w:color w:val="000000"/>
-              <w:sz w:val="22"/>
-              <w:szCs w:val="22"/>
-            </w:rPr>
-          </w:pPr>
-          <w:r>
-            <w:fldChar w:fldCharType="end"/>
-          </w:r>
-          <w:hyperlink w:anchor="_heading=h.2jxsxqh">
-            <w:r>
-              <w:rPr>
-                <w:rFonts w:ascii="Arial" w:cs="Arial" w:eastAsia="Arial" w:hAnsi="Arial"/>
-                <w:b w:val="1"/>
-                <w:color w:val="000000"/>
-                <w:sz w:val="22"/>
-                <w:szCs w:val="22"/>
-                <w:rtl w:val="0"/>
-              </w:rPr>
-              <w:t xml:space="preserve">3.3 Requisitos de rendimiento</w:t>
-            </w:r>
-          </w:hyperlink>
-          <w:r>
-            <w:rPr>
-              <w:rFonts w:ascii="Arial" w:cs="Arial" w:eastAsia="Arial" w:hAnsi="Arial"/>
-              <w:b w:val="1"/>
-              <w:color w:val="000000"/>
-              <w:sz w:val="22"/>
-              <w:szCs w:val="22"/>
-              <w:rtl w:val="0"/>
-            </w:rPr>
-            <w:tab/>
-            <w:t xml:space="preserve">19</w:t>
-          </w:r>
-          <w:r>
-            <w:fldChar w:fldCharType="begin"/>
-            <w:instrText xml:space="preserve"> HYPERLINK \l "_heading=h.2jxsxqh" </w:instrText>
-            <w:fldChar w:fldCharType="separate"/>
           </w:r>
           <w:r>
             <w:rPr>
@@ -3156,43 +2497,77 @@
             <w:rPr>
               <w:rFonts w:ascii="Arial" w:cs="Arial" w:eastAsia="Arial" w:hAnsi="Arial"/>
               <w:b w:val="1"/>
+              <w:i w:val="0"/>
+              <w:smallCaps w:val="0"/>
+              <w:strike w:val="0"/>
               <w:color w:val="000000"/>
               <w:sz w:val="22"/>
               <w:szCs w:val="22"/>
+              <w:u w:val="none"/>
+              <w:shd w:fill="auto" w:val="clear"/>
+              <w:vertAlign w:val="baseline"/>
             </w:rPr>
           </w:pPr>
-          <w:r>
-            <w:fldChar w:fldCharType="end"/>
-          </w:r>
-          <w:hyperlink w:anchor="_heading=h.z337ya">
+          <w:hyperlink w:anchor="_heading=h.1fob9te">
             <w:r>
               <w:rPr>
                 <w:rFonts w:ascii="Arial" w:cs="Arial" w:eastAsia="Arial" w:hAnsi="Arial"/>
                 <w:b w:val="1"/>
+                <w:i w:val="0"/>
+                <w:smallCaps w:val="0"/>
+                <w:strike w:val="0"/>
                 <w:color w:val="000000"/>
                 <w:sz w:val="22"/>
                 <w:szCs w:val="22"/>
-                <w:rtl w:val="0"/>
-              </w:rPr>
-              <w:t xml:space="preserve">3.4 Restricciones de diseño</w:t>
+                <w:u w:val="none"/>
+                <w:shd w:fill="auto" w:val="clear"/>
+                <w:vertAlign w:val="baseline"/>
+                <w:rtl w:val="0"/>
+              </w:rPr>
+              <w:t xml:space="preserve">1.1 Propósito</w:t>
             </w:r>
           </w:hyperlink>
           <w:r>
             <w:rPr>
               <w:rFonts w:ascii="Arial" w:cs="Arial" w:eastAsia="Arial" w:hAnsi="Arial"/>
               <w:b w:val="1"/>
+              <w:i w:val="0"/>
+              <w:smallCaps w:val="0"/>
+              <w:strike w:val="0"/>
               <w:color w:val="000000"/>
               <w:sz w:val="22"/>
               <w:szCs w:val="22"/>
+              <w:u w:val="none"/>
+              <w:shd w:fill="auto" w:val="clear"/>
+              <w:vertAlign w:val="baseline"/>
               <w:rtl w:val="0"/>
             </w:rPr>
             <w:tab/>
-            <w:t xml:space="preserve">19</w:t>
           </w:r>
           <w:r>
             <w:fldChar w:fldCharType="begin"/>
-            <w:instrText xml:space="preserve"> HYPERLINK \l "_heading=h.z337ya" </w:instrText>
+            <w:instrText xml:space="preserve"> PAGEREF _heading=h.1fob9te \h </w:instrText>
             <w:fldChar w:fldCharType="separate"/>
+          </w:r>
+          <w:r>
+            <w:rPr>
+              <w:rFonts w:ascii="Arial" w:cs="Arial" w:eastAsia="Arial" w:hAnsi="Arial"/>
+              <w:b w:val="1"/>
+              <w:i w:val="0"/>
+              <w:smallCaps w:val="0"/>
+              <w:strike w:val="0"/>
+              <w:color w:val="000000"/>
+              <w:sz w:val="22"/>
+              <w:szCs w:val="22"/>
+              <w:u w:val="none"/>
+              <w:shd w:fill="auto" w:val="clear"/>
+              <w:vertAlign w:val="baseline"/>
+              <w:rtl w:val="0"/>
+            </w:rPr>
+            <w:t xml:space="preserve">2</w:t>
+          </w:r>
+          <w:r>
+            <w:fldChar w:fldCharType="end"/>
           </w:r>
           <w:r>
             <w:rPr>
@@ -3210,37 +2585,1925 @@
             <w:rPr>
               <w:rFonts w:ascii="Arial" w:cs="Arial" w:eastAsia="Arial" w:hAnsi="Arial"/>
               <w:b w:val="1"/>
-              <w:i w:val="1"/>
+              <w:i w:val="0"/>
+              <w:smallCaps w:val="0"/>
+              <w:strike w:val="0"/>
               <w:color w:val="000000"/>
+              <w:sz w:val="22"/>
+              <w:szCs w:val="22"/>
+              <w:u w:val="none"/>
+              <w:shd w:fill="auto" w:val="clear"/>
+              <w:vertAlign w:val="baseline"/>
             </w:rPr>
           </w:pPr>
-          <w:r>
-            <w:fldChar w:fldCharType="end"/>
-          </w:r>
-          <w:hyperlink w:anchor="_heading=h.4i7ojhp">
+          <w:hyperlink w:anchor="_heading=h.3znysh7">
             <w:r>
               <w:rPr>
                 <w:rFonts w:ascii="Arial" w:cs="Arial" w:eastAsia="Arial" w:hAnsi="Arial"/>
                 <w:b w:val="1"/>
+                <w:i w:val="0"/>
+                <w:smallCaps w:val="0"/>
+                <w:strike w:val="0"/>
                 <w:color w:val="000000"/>
                 <w:sz w:val="22"/>
                 <w:szCs w:val="22"/>
-                <w:rtl w:val="0"/>
-              </w:rPr>
-              <w:t xml:space="preserve">3.5 Atributos del sistema</w:t>
+                <w:u w:val="none"/>
+                <w:shd w:fill="auto" w:val="clear"/>
+                <w:vertAlign w:val="baseline"/>
+                <w:rtl w:val="0"/>
+              </w:rPr>
+              <w:t xml:space="preserve">1.2 Alcances y limitaciones del proyecto</w:t>
             </w:r>
           </w:hyperlink>
           <w:r>
             <w:rPr>
               <w:rFonts w:ascii="Arial" w:cs="Arial" w:eastAsia="Arial" w:hAnsi="Arial"/>
               <w:b w:val="1"/>
+              <w:i w:val="0"/>
+              <w:smallCaps w:val="0"/>
+              <w:strike w:val="0"/>
               <w:color w:val="000000"/>
               <w:sz w:val="22"/>
               <w:szCs w:val="22"/>
+              <w:u w:val="none"/>
+              <w:shd w:fill="auto" w:val="clear"/>
+              <w:vertAlign w:val="baseline"/>
               <w:rtl w:val="0"/>
             </w:rPr>
             <w:tab/>
+          </w:r>
+          <w:r>
+            <w:fldChar w:fldCharType="begin"/>
+            <w:instrText xml:space="preserve"> PAGEREF _heading=h.3znysh7 \h </w:instrText>
+            <w:fldChar w:fldCharType="separate"/>
+          </w:r>
+          <w:r>
+            <w:rPr>
+              <w:rFonts w:ascii="Arial" w:cs="Arial" w:eastAsia="Arial" w:hAnsi="Arial"/>
+              <w:b w:val="1"/>
+              <w:i w:val="0"/>
+              <w:smallCaps w:val="0"/>
+              <w:strike w:val="0"/>
+              <w:color w:val="000000"/>
+              <w:sz w:val="22"/>
+              <w:szCs w:val="22"/>
+              <w:u w:val="none"/>
+              <w:shd w:fill="auto" w:val="clear"/>
+              <w:vertAlign w:val="baseline"/>
+              <w:rtl w:val="0"/>
+            </w:rPr>
+            <w:t xml:space="preserve">2</w:t>
+          </w:r>
+          <w:r>
+            <w:fldChar w:fldCharType="end"/>
+          </w:r>
+          <w:r>
+            <w:rPr>
+              <w:rtl w:val="0"/>
+            </w:rPr>
+          </w:r>
+        </w:p>
+        <w:p>
+          <w:pPr>
+            <w:tabs>
+              <w:tab w:val="right" w:pos="8838"/>
+            </w:tabs>
+            <w:spacing w:before="60" w:line="240" w:lineRule="auto"/>
+            <w:ind w:left="720" w:firstLine="0"/>
+            <w:rPr>
+              <w:rFonts w:ascii="Arial" w:cs="Arial" w:eastAsia="Arial" w:hAnsi="Arial"/>
+              <w:b w:val="1"/>
+              <w:i w:val="1"/>
+              <w:smallCaps w:val="0"/>
+              <w:strike w:val="0"/>
+              <w:color w:val="000000"/>
+              <w:sz w:val="24"/>
+              <w:szCs w:val="24"/>
+              <w:u w:val="none"/>
+              <w:shd w:fill="auto" w:val="clear"/>
+              <w:vertAlign w:val="baseline"/>
+            </w:rPr>
+          </w:pPr>
+          <w:hyperlink w:anchor="_heading=h.p2n0vnia26k5">
+            <w:r>
+              <w:rPr>
+                <w:rFonts w:ascii="Arial" w:cs="Arial" w:eastAsia="Arial" w:hAnsi="Arial"/>
+                <w:b w:val="1"/>
+                <w:i w:val="1"/>
+                <w:smallCaps w:val="0"/>
+                <w:strike w:val="0"/>
+                <w:color w:val="000000"/>
+                <w:sz w:val="24"/>
+                <w:szCs w:val="24"/>
+                <w:u w:val="none"/>
+                <w:shd w:fill="auto" w:val="clear"/>
+                <w:vertAlign w:val="baseline"/>
+                <w:rtl w:val="0"/>
+              </w:rPr>
+              <w:t xml:space="preserve">Alcance</w:t>
+            </w:r>
+          </w:hyperlink>
+          <w:r>
+            <w:rPr>
+              <w:rFonts w:ascii="Arial" w:cs="Arial" w:eastAsia="Arial" w:hAnsi="Arial"/>
+              <w:b w:val="1"/>
+              <w:i w:val="1"/>
+              <w:smallCaps w:val="0"/>
+              <w:strike w:val="0"/>
+              <w:color w:val="000000"/>
+              <w:sz w:val="24"/>
+              <w:szCs w:val="24"/>
+              <w:u w:val="none"/>
+              <w:shd w:fill="auto" w:val="clear"/>
+              <w:vertAlign w:val="baseline"/>
+              <w:rtl w:val="0"/>
+            </w:rPr>
+            <w:tab/>
+          </w:r>
+          <w:r>
+            <w:fldChar w:fldCharType="begin"/>
+            <w:instrText xml:space="preserve"> PAGEREF _heading=h.p2n0vnia26k5 \h </w:instrText>
+            <w:fldChar w:fldCharType="separate"/>
+          </w:r>
+          <w:r>
+            <w:rPr>
+              <w:rFonts w:ascii="Arial" w:cs="Arial" w:eastAsia="Arial" w:hAnsi="Arial"/>
+              <w:b w:val="1"/>
+              <w:i w:val="1"/>
+              <w:smallCaps w:val="0"/>
+              <w:strike w:val="0"/>
+              <w:color w:val="000000"/>
+              <w:sz w:val="24"/>
+              <w:szCs w:val="24"/>
+              <w:u w:val="none"/>
+              <w:shd w:fill="auto" w:val="clear"/>
+              <w:vertAlign w:val="baseline"/>
+              <w:rtl w:val="0"/>
+            </w:rPr>
+            <w:t xml:space="preserve">2</w:t>
+          </w:r>
+          <w:r>
+            <w:fldChar w:fldCharType="end"/>
+          </w:r>
+          <w:r>
+            <w:rPr>
+              <w:rtl w:val="0"/>
+            </w:rPr>
+          </w:r>
+        </w:p>
+        <w:p>
+          <w:pPr>
+            <w:tabs>
+              <w:tab w:val="right" w:pos="8838"/>
+            </w:tabs>
+            <w:spacing w:before="60" w:line="240" w:lineRule="auto"/>
+            <w:ind w:left="720" w:firstLine="0"/>
+            <w:rPr>
+              <w:rFonts w:ascii="Arial" w:cs="Arial" w:eastAsia="Arial" w:hAnsi="Arial"/>
+              <w:b w:val="1"/>
+              <w:i w:val="1"/>
+              <w:smallCaps w:val="0"/>
+              <w:strike w:val="0"/>
+              <w:color w:val="000000"/>
+              <w:sz w:val="24"/>
+              <w:szCs w:val="24"/>
+              <w:u w:val="none"/>
+              <w:shd w:fill="auto" w:val="clear"/>
+              <w:vertAlign w:val="baseline"/>
+            </w:rPr>
+          </w:pPr>
+          <w:hyperlink w:anchor="_heading=h.8xgeslq3vfcy">
+            <w:r>
+              <w:rPr>
+                <w:rFonts w:ascii="Arial" w:cs="Arial" w:eastAsia="Arial" w:hAnsi="Arial"/>
+                <w:b w:val="1"/>
+                <w:i w:val="1"/>
+                <w:smallCaps w:val="0"/>
+                <w:strike w:val="0"/>
+                <w:color w:val="000000"/>
+                <w:sz w:val="24"/>
+                <w:szCs w:val="24"/>
+                <w:u w:val="none"/>
+                <w:shd w:fill="auto" w:val="clear"/>
+                <w:vertAlign w:val="baseline"/>
+                <w:rtl w:val="0"/>
+              </w:rPr>
+              <w:t xml:space="preserve">Limitaciones</w:t>
+            </w:r>
+          </w:hyperlink>
+          <w:r>
+            <w:rPr>
+              <w:rFonts w:ascii="Arial" w:cs="Arial" w:eastAsia="Arial" w:hAnsi="Arial"/>
+              <w:b w:val="1"/>
+              <w:i w:val="1"/>
+              <w:smallCaps w:val="0"/>
+              <w:strike w:val="0"/>
+              <w:color w:val="000000"/>
+              <w:sz w:val="24"/>
+              <w:szCs w:val="24"/>
+              <w:u w:val="none"/>
+              <w:shd w:fill="auto" w:val="clear"/>
+              <w:vertAlign w:val="baseline"/>
+              <w:rtl w:val="0"/>
+            </w:rPr>
+            <w:tab/>
+          </w:r>
+          <w:r>
+            <w:fldChar w:fldCharType="begin"/>
+            <w:instrText xml:space="preserve"> PAGEREF _heading=h.8xgeslq3vfcy \h </w:instrText>
+            <w:fldChar w:fldCharType="separate"/>
+          </w:r>
+          <w:r>
+            <w:rPr>
+              <w:rFonts w:ascii="Arial" w:cs="Arial" w:eastAsia="Arial" w:hAnsi="Arial"/>
+              <w:b w:val="1"/>
+              <w:i w:val="1"/>
+              <w:smallCaps w:val="0"/>
+              <w:strike w:val="0"/>
+              <w:color w:val="000000"/>
+              <w:sz w:val="24"/>
+              <w:szCs w:val="24"/>
+              <w:u w:val="none"/>
+              <w:shd w:fill="auto" w:val="clear"/>
+              <w:vertAlign w:val="baseline"/>
+              <w:rtl w:val="0"/>
+            </w:rPr>
+            <w:t xml:space="preserve">3</w:t>
+          </w:r>
+          <w:r>
+            <w:fldChar w:fldCharType="end"/>
+          </w:r>
+          <w:r>
+            <w:rPr>
+              <w:rtl w:val="0"/>
+            </w:rPr>
+          </w:r>
+        </w:p>
+        <w:p>
+          <w:pPr>
+            <w:tabs>
+              <w:tab w:val="right" w:pos="8838"/>
+            </w:tabs>
+            <w:spacing w:before="60" w:line="240" w:lineRule="auto"/>
+            <w:ind w:left="360" w:firstLine="0"/>
+            <w:rPr>
+              <w:rFonts w:ascii="Arial" w:cs="Arial" w:eastAsia="Arial" w:hAnsi="Arial"/>
+              <w:b w:val="1"/>
+              <w:i w:val="0"/>
+              <w:smallCaps w:val="0"/>
+              <w:strike w:val="0"/>
+              <w:color w:val="000000"/>
+              <w:sz w:val="22"/>
+              <w:szCs w:val="22"/>
+              <w:u w:val="none"/>
+              <w:shd w:fill="auto" w:val="clear"/>
+              <w:vertAlign w:val="baseline"/>
+            </w:rPr>
+          </w:pPr>
+          <w:hyperlink w:anchor="_heading=h.2et92p0">
+            <w:r>
+              <w:rPr>
+                <w:rFonts w:ascii="Arial" w:cs="Arial" w:eastAsia="Arial" w:hAnsi="Arial"/>
+                <w:b w:val="1"/>
+                <w:i w:val="0"/>
+                <w:smallCaps w:val="0"/>
+                <w:strike w:val="0"/>
+                <w:color w:val="000000"/>
+                <w:sz w:val="22"/>
+                <w:szCs w:val="22"/>
+                <w:u w:val="none"/>
+                <w:shd w:fill="auto" w:val="clear"/>
+                <w:vertAlign w:val="baseline"/>
+                <w:rtl w:val="0"/>
+              </w:rPr>
+              <w:t xml:space="preserve">1.3 Personal involucrado</w:t>
+            </w:r>
+          </w:hyperlink>
+          <w:r>
+            <w:rPr>
+              <w:rFonts w:ascii="Arial" w:cs="Arial" w:eastAsia="Arial" w:hAnsi="Arial"/>
+              <w:b w:val="1"/>
+              <w:i w:val="0"/>
+              <w:smallCaps w:val="0"/>
+              <w:strike w:val="0"/>
+              <w:color w:val="000000"/>
+              <w:sz w:val="22"/>
+              <w:szCs w:val="22"/>
+              <w:u w:val="none"/>
+              <w:shd w:fill="auto" w:val="clear"/>
+              <w:vertAlign w:val="baseline"/>
+              <w:rtl w:val="0"/>
+            </w:rPr>
+            <w:tab/>
+          </w:r>
+          <w:r>
+            <w:fldChar w:fldCharType="begin"/>
+            <w:instrText xml:space="preserve"> PAGEREF _heading=h.2et92p0 \h </w:instrText>
+            <w:fldChar w:fldCharType="separate"/>
+          </w:r>
+          <w:r>
+            <w:rPr>
+              <w:rFonts w:ascii="Arial" w:cs="Arial" w:eastAsia="Arial" w:hAnsi="Arial"/>
+              <w:b w:val="1"/>
+              <w:i w:val="0"/>
+              <w:smallCaps w:val="0"/>
+              <w:strike w:val="0"/>
+              <w:color w:val="000000"/>
+              <w:sz w:val="22"/>
+              <w:szCs w:val="22"/>
+              <w:u w:val="none"/>
+              <w:shd w:fill="auto" w:val="clear"/>
+              <w:vertAlign w:val="baseline"/>
+              <w:rtl w:val="0"/>
+            </w:rPr>
+            <w:t xml:space="preserve">3</w:t>
+          </w:r>
+          <w:r>
+            <w:fldChar w:fldCharType="end"/>
+          </w:r>
+          <w:r>
+            <w:rPr>
+              <w:rtl w:val="0"/>
+            </w:rPr>
+          </w:r>
+        </w:p>
+        <w:p>
+          <w:pPr>
+            <w:tabs>
+              <w:tab w:val="right" w:pos="8838"/>
+            </w:tabs>
+            <w:spacing w:before="200" w:line="240" w:lineRule="auto"/>
+            <w:ind w:left="0" w:firstLine="0"/>
+            <w:rPr>
+              <w:rFonts w:ascii="Arial" w:cs="Arial" w:eastAsia="Arial" w:hAnsi="Arial"/>
+              <w:b w:val="1"/>
+              <w:i w:val="1"/>
+              <w:smallCaps w:val="0"/>
+              <w:strike w:val="0"/>
+              <w:color w:val="000000"/>
+              <w:sz w:val="24"/>
+              <w:szCs w:val="24"/>
+              <w:u w:val="none"/>
+              <w:shd w:fill="auto" w:val="clear"/>
+              <w:vertAlign w:val="baseline"/>
+            </w:rPr>
+          </w:pPr>
+          <w:hyperlink w:anchor="_heading=h.4d34og8">
+            <w:r>
+              <w:rPr>
+                <w:rFonts w:ascii="Arial" w:cs="Arial" w:eastAsia="Arial" w:hAnsi="Arial"/>
+                <w:b w:val="1"/>
+                <w:i w:val="1"/>
+                <w:smallCaps w:val="0"/>
+                <w:strike w:val="0"/>
+                <w:color w:val="000000"/>
+                <w:sz w:val="24"/>
+                <w:szCs w:val="24"/>
+                <w:u w:val="none"/>
+                <w:shd w:fill="auto" w:val="clear"/>
+                <w:vertAlign w:val="baseline"/>
+                <w:rtl w:val="0"/>
+              </w:rPr>
+              <w:t xml:space="preserve">Descripción general de la interfaz</w:t>
+            </w:r>
+          </w:hyperlink>
+          <w:r>
+            <w:rPr>
+              <w:rFonts w:ascii="Arial" w:cs="Arial" w:eastAsia="Arial" w:hAnsi="Arial"/>
+              <w:b w:val="1"/>
+              <w:i w:val="1"/>
+              <w:smallCaps w:val="0"/>
+              <w:strike w:val="0"/>
+              <w:color w:val="000000"/>
+              <w:sz w:val="24"/>
+              <w:szCs w:val="24"/>
+              <w:u w:val="none"/>
+              <w:shd w:fill="auto" w:val="clear"/>
+              <w:vertAlign w:val="baseline"/>
+              <w:rtl w:val="0"/>
+            </w:rPr>
+            <w:tab/>
+          </w:r>
+          <w:r>
+            <w:fldChar w:fldCharType="begin"/>
+            <w:instrText xml:space="preserve"> PAGEREF _heading=h.4d34og8 \h </w:instrText>
+            <w:fldChar w:fldCharType="separate"/>
+          </w:r>
+          <w:r>
+            <w:rPr>
+              <w:rFonts w:ascii="Arial" w:cs="Arial" w:eastAsia="Arial" w:hAnsi="Arial"/>
+              <w:b w:val="1"/>
+              <w:i w:val="1"/>
+              <w:smallCaps w:val="0"/>
+              <w:strike w:val="0"/>
+              <w:color w:val="000000"/>
+              <w:sz w:val="24"/>
+              <w:szCs w:val="24"/>
+              <w:u w:val="none"/>
+              <w:shd w:fill="auto" w:val="clear"/>
+              <w:vertAlign w:val="baseline"/>
+              <w:rtl w:val="0"/>
+            </w:rPr>
+            <w:t xml:space="preserve">4</w:t>
+          </w:r>
+          <w:r>
+            <w:fldChar w:fldCharType="end"/>
+          </w:r>
+          <w:r>
+            <w:rPr>
+              <w:rtl w:val="0"/>
+            </w:rPr>
+          </w:r>
+        </w:p>
+        <w:p>
+          <w:pPr>
+            <w:tabs>
+              <w:tab w:val="right" w:pos="8838"/>
+            </w:tabs>
+            <w:spacing w:before="60" w:line="240" w:lineRule="auto"/>
+            <w:ind w:left="360" w:firstLine="0"/>
+            <w:rPr>
+              <w:rFonts w:ascii="Arial" w:cs="Arial" w:eastAsia="Arial" w:hAnsi="Arial"/>
+              <w:b w:val="1"/>
+              <w:i w:val="0"/>
+              <w:smallCaps w:val="0"/>
+              <w:strike w:val="0"/>
+              <w:color w:val="000000"/>
+              <w:sz w:val="22"/>
+              <w:szCs w:val="22"/>
+              <w:u w:val="none"/>
+              <w:shd w:fill="auto" w:val="clear"/>
+              <w:vertAlign w:val="baseline"/>
+            </w:rPr>
+          </w:pPr>
+          <w:hyperlink w:anchor="_heading=h.17dp8vu">
+            <w:r>
+              <w:rPr>
+                <w:rFonts w:ascii="Arial" w:cs="Arial" w:eastAsia="Arial" w:hAnsi="Arial"/>
+                <w:b w:val="1"/>
+                <w:i w:val="0"/>
+                <w:smallCaps w:val="0"/>
+                <w:strike w:val="0"/>
+                <w:color w:val="000000"/>
+                <w:sz w:val="22"/>
+                <w:szCs w:val="22"/>
+                <w:u w:val="none"/>
+                <w:shd w:fill="auto" w:val="clear"/>
+                <w:vertAlign w:val="baseline"/>
+                <w:rtl w:val="0"/>
+              </w:rPr>
+              <w:t xml:space="preserve">2.1 Funciones del producto</w:t>
+            </w:r>
+          </w:hyperlink>
+          <w:r>
+            <w:rPr>
+              <w:rFonts w:ascii="Arial" w:cs="Arial" w:eastAsia="Arial" w:hAnsi="Arial"/>
+              <w:b w:val="1"/>
+              <w:i w:val="0"/>
+              <w:smallCaps w:val="0"/>
+              <w:strike w:val="0"/>
+              <w:color w:val="000000"/>
+              <w:sz w:val="22"/>
+              <w:szCs w:val="22"/>
+              <w:u w:val="none"/>
+              <w:shd w:fill="auto" w:val="clear"/>
+              <w:vertAlign w:val="baseline"/>
+              <w:rtl w:val="0"/>
+            </w:rPr>
+            <w:tab/>
+          </w:r>
+          <w:r>
+            <w:fldChar w:fldCharType="begin"/>
+            <w:instrText xml:space="preserve"> PAGEREF _heading=h.17dp8vu \h </w:instrText>
+            <w:fldChar w:fldCharType="separate"/>
+          </w:r>
+          <w:r>
+            <w:rPr>
+              <w:rFonts w:ascii="Arial" w:cs="Arial" w:eastAsia="Arial" w:hAnsi="Arial"/>
+              <w:b w:val="1"/>
+              <w:i w:val="0"/>
+              <w:smallCaps w:val="0"/>
+              <w:strike w:val="0"/>
+              <w:color w:val="000000"/>
+              <w:sz w:val="22"/>
+              <w:szCs w:val="22"/>
+              <w:u w:val="none"/>
+              <w:shd w:fill="auto" w:val="clear"/>
+              <w:vertAlign w:val="baseline"/>
+              <w:rtl w:val="0"/>
+            </w:rPr>
+            <w:t xml:space="preserve">4</w:t>
+          </w:r>
+          <w:r>
+            <w:fldChar w:fldCharType="end"/>
+          </w:r>
+          <w:r>
+            <w:rPr>
+              <w:rtl w:val="0"/>
+            </w:rPr>
+          </w:r>
+        </w:p>
+        <w:p>
+          <w:pPr>
+            <w:tabs>
+              <w:tab w:val="right" w:pos="8838"/>
+            </w:tabs>
+            <w:spacing w:before="60" w:line="240" w:lineRule="auto"/>
+            <w:ind w:left="360" w:firstLine="0"/>
+            <w:rPr>
+              <w:rFonts w:ascii="Arial" w:cs="Arial" w:eastAsia="Arial" w:hAnsi="Arial"/>
+              <w:b w:val="1"/>
+              <w:i w:val="0"/>
+              <w:smallCaps w:val="0"/>
+              <w:strike w:val="0"/>
+              <w:color w:val="000000"/>
+              <w:sz w:val="22"/>
+              <w:szCs w:val="22"/>
+              <w:u w:val="none"/>
+              <w:shd w:fill="auto" w:val="clear"/>
+              <w:vertAlign w:val="baseline"/>
+            </w:rPr>
+          </w:pPr>
+          <w:hyperlink w:anchor="_heading=h.3rdcrjn">
+            <w:r>
+              <w:rPr>
+                <w:rFonts w:ascii="Arial" w:cs="Arial" w:eastAsia="Arial" w:hAnsi="Arial"/>
+                <w:b w:val="1"/>
+                <w:i w:val="0"/>
+                <w:smallCaps w:val="0"/>
+                <w:strike w:val="0"/>
+                <w:color w:val="000000"/>
+                <w:sz w:val="22"/>
+                <w:szCs w:val="22"/>
+                <w:u w:val="none"/>
+                <w:shd w:fill="auto" w:val="clear"/>
+                <w:vertAlign w:val="baseline"/>
+                <w:rtl w:val="0"/>
+              </w:rPr>
+              <w:t xml:space="preserve">2.2 Características del usuario</w:t>
+            </w:r>
+          </w:hyperlink>
+          <w:r>
+            <w:rPr>
+              <w:rFonts w:ascii="Arial" w:cs="Arial" w:eastAsia="Arial" w:hAnsi="Arial"/>
+              <w:b w:val="1"/>
+              <w:i w:val="0"/>
+              <w:smallCaps w:val="0"/>
+              <w:strike w:val="0"/>
+              <w:color w:val="000000"/>
+              <w:sz w:val="22"/>
+              <w:szCs w:val="22"/>
+              <w:u w:val="none"/>
+              <w:shd w:fill="auto" w:val="clear"/>
+              <w:vertAlign w:val="baseline"/>
+              <w:rtl w:val="0"/>
+            </w:rPr>
+            <w:tab/>
+          </w:r>
+          <w:r>
+            <w:fldChar w:fldCharType="begin"/>
+            <w:instrText xml:space="preserve"> PAGEREF _heading=h.3rdcrjn \h </w:instrText>
+            <w:fldChar w:fldCharType="separate"/>
+          </w:r>
+          <w:r>
+            <w:rPr>
+              <w:rFonts w:ascii="Arial" w:cs="Arial" w:eastAsia="Arial" w:hAnsi="Arial"/>
+              <w:b w:val="1"/>
+              <w:i w:val="0"/>
+              <w:smallCaps w:val="0"/>
+              <w:strike w:val="0"/>
+              <w:color w:val="000000"/>
+              <w:sz w:val="22"/>
+              <w:szCs w:val="22"/>
+              <w:u w:val="none"/>
+              <w:shd w:fill="auto" w:val="clear"/>
+              <w:vertAlign w:val="baseline"/>
+              <w:rtl w:val="0"/>
+            </w:rPr>
+            <w:t xml:space="preserve">5</w:t>
+          </w:r>
+          <w:r>
+            <w:fldChar w:fldCharType="end"/>
+          </w:r>
+          <w:r>
+            <w:rPr>
+              <w:rtl w:val="0"/>
+            </w:rPr>
+          </w:r>
+        </w:p>
+        <w:p>
+          <w:pPr>
+            <w:tabs>
+              <w:tab w:val="right" w:pos="8838"/>
+            </w:tabs>
+            <w:spacing w:before="60" w:line="240" w:lineRule="auto"/>
+            <w:ind w:left="360" w:firstLine="0"/>
+            <w:rPr>
+              <w:rFonts w:ascii="Arial" w:cs="Arial" w:eastAsia="Arial" w:hAnsi="Arial"/>
+              <w:b w:val="1"/>
+              <w:i w:val="0"/>
+              <w:smallCaps w:val="0"/>
+              <w:strike w:val="0"/>
+              <w:color w:val="000000"/>
+              <w:sz w:val="22"/>
+              <w:szCs w:val="22"/>
+              <w:u w:val="none"/>
+              <w:shd w:fill="auto" w:val="clear"/>
+              <w:vertAlign w:val="baseline"/>
+            </w:rPr>
+          </w:pPr>
+          <w:hyperlink w:anchor="_heading=h.26in1rg">
+            <w:r>
+              <w:rPr>
+                <w:rFonts w:ascii="Arial" w:cs="Arial" w:eastAsia="Arial" w:hAnsi="Arial"/>
+                <w:b w:val="1"/>
+                <w:i w:val="0"/>
+                <w:smallCaps w:val="0"/>
+                <w:strike w:val="0"/>
+                <w:color w:val="000000"/>
+                <w:sz w:val="22"/>
+                <w:szCs w:val="22"/>
+                <w:u w:val="none"/>
+                <w:shd w:fill="auto" w:val="clear"/>
+                <w:vertAlign w:val="baseline"/>
+                <w:rtl w:val="0"/>
+              </w:rPr>
+              <w:t xml:space="preserve">2.3 Restricciones</w:t>
+            </w:r>
+          </w:hyperlink>
+          <w:r>
+            <w:rPr>
+              <w:rFonts w:ascii="Arial" w:cs="Arial" w:eastAsia="Arial" w:hAnsi="Arial"/>
+              <w:b w:val="1"/>
+              <w:i w:val="0"/>
+              <w:smallCaps w:val="0"/>
+              <w:strike w:val="0"/>
+              <w:color w:val="000000"/>
+              <w:sz w:val="22"/>
+              <w:szCs w:val="22"/>
+              <w:u w:val="none"/>
+              <w:shd w:fill="auto" w:val="clear"/>
+              <w:vertAlign w:val="baseline"/>
+              <w:rtl w:val="0"/>
+            </w:rPr>
+            <w:tab/>
+          </w:r>
+          <w:r>
+            <w:fldChar w:fldCharType="begin"/>
+            <w:instrText xml:space="preserve"> PAGEREF _heading=h.26in1rg \h </w:instrText>
+            <w:fldChar w:fldCharType="separate"/>
+          </w:r>
+          <w:r>
+            <w:rPr>
+              <w:rFonts w:ascii="Arial" w:cs="Arial" w:eastAsia="Arial" w:hAnsi="Arial"/>
+              <w:b w:val="1"/>
+              <w:i w:val="0"/>
+              <w:smallCaps w:val="0"/>
+              <w:strike w:val="0"/>
+              <w:color w:val="000000"/>
+              <w:sz w:val="22"/>
+              <w:szCs w:val="22"/>
+              <w:u w:val="none"/>
+              <w:shd w:fill="auto" w:val="clear"/>
+              <w:vertAlign w:val="baseline"/>
+              <w:rtl w:val="0"/>
+            </w:rPr>
+            <w:t xml:space="preserve">5</w:t>
+          </w:r>
+          <w:r>
+            <w:fldChar w:fldCharType="end"/>
+          </w:r>
+          <w:r>
+            <w:rPr>
+              <w:rtl w:val="0"/>
+            </w:rPr>
+          </w:r>
+        </w:p>
+        <w:p>
+          <w:pPr>
+            <w:tabs>
+              <w:tab w:val="right" w:pos="8838"/>
+            </w:tabs>
+            <w:spacing w:before="60" w:line="240" w:lineRule="auto"/>
+            <w:ind w:left="360" w:firstLine="0"/>
+            <w:rPr>
+              <w:rFonts w:ascii="Arial" w:cs="Arial" w:eastAsia="Arial" w:hAnsi="Arial"/>
+              <w:b w:val="1"/>
+              <w:i w:val="0"/>
+              <w:smallCaps w:val="0"/>
+              <w:strike w:val="0"/>
+              <w:color w:val="000000"/>
+              <w:sz w:val="22"/>
+              <w:szCs w:val="22"/>
+              <w:u w:val="none"/>
+              <w:shd w:fill="auto" w:val="clear"/>
+              <w:vertAlign w:val="baseline"/>
+            </w:rPr>
+          </w:pPr>
+          <w:hyperlink w:anchor="_heading=h.lnxbz9">
+            <w:r>
+              <w:rPr>
+                <w:rFonts w:ascii="Arial" w:cs="Arial" w:eastAsia="Arial" w:hAnsi="Arial"/>
+                <w:b w:val="1"/>
+                <w:i w:val="0"/>
+                <w:smallCaps w:val="0"/>
+                <w:strike w:val="0"/>
+                <w:color w:val="000000"/>
+                <w:sz w:val="22"/>
+                <w:szCs w:val="22"/>
+                <w:u w:val="none"/>
+                <w:shd w:fill="auto" w:val="clear"/>
+                <w:vertAlign w:val="baseline"/>
+                <w:rtl w:val="0"/>
+              </w:rPr>
+              <w:t xml:space="preserve">2.4 Dependencias y suposiciones</w:t>
+            </w:r>
+          </w:hyperlink>
+          <w:r>
+            <w:rPr>
+              <w:rFonts w:ascii="Arial" w:cs="Arial" w:eastAsia="Arial" w:hAnsi="Arial"/>
+              <w:b w:val="1"/>
+              <w:i w:val="0"/>
+              <w:smallCaps w:val="0"/>
+              <w:strike w:val="0"/>
+              <w:color w:val="000000"/>
+              <w:sz w:val="22"/>
+              <w:szCs w:val="22"/>
+              <w:u w:val="none"/>
+              <w:shd w:fill="auto" w:val="clear"/>
+              <w:vertAlign w:val="baseline"/>
+              <w:rtl w:val="0"/>
+            </w:rPr>
+            <w:tab/>
+          </w:r>
+          <w:r>
+            <w:fldChar w:fldCharType="begin"/>
+            <w:instrText xml:space="preserve"> PAGEREF _heading=h.lnxbz9 \h </w:instrText>
+            <w:fldChar w:fldCharType="separate"/>
+          </w:r>
+          <w:r>
+            <w:rPr>
+              <w:rFonts w:ascii="Arial" w:cs="Arial" w:eastAsia="Arial" w:hAnsi="Arial"/>
+              <w:b w:val="1"/>
+              <w:i w:val="0"/>
+              <w:smallCaps w:val="0"/>
+              <w:strike w:val="0"/>
+              <w:color w:val="000000"/>
+              <w:sz w:val="22"/>
+              <w:szCs w:val="22"/>
+              <w:u w:val="none"/>
+              <w:shd w:fill="auto" w:val="clear"/>
+              <w:vertAlign w:val="baseline"/>
+              <w:rtl w:val="0"/>
+            </w:rPr>
+            <w:t xml:space="preserve">5</w:t>
+          </w:r>
+          <w:r>
+            <w:fldChar w:fldCharType="end"/>
+          </w:r>
+          <w:r>
+            <w:rPr>
+              <w:rtl w:val="0"/>
+            </w:rPr>
+          </w:r>
+        </w:p>
+        <w:p>
+          <w:pPr>
+            <w:tabs>
+              <w:tab w:val="right" w:pos="8838"/>
+            </w:tabs>
+            <w:spacing w:before="200" w:line="240" w:lineRule="auto"/>
+            <w:ind w:left="0" w:firstLine="0"/>
+            <w:rPr>
+              <w:rFonts w:ascii="Arial" w:cs="Arial" w:eastAsia="Arial" w:hAnsi="Arial"/>
+              <w:b w:val="1"/>
+              <w:i w:val="1"/>
+              <w:smallCaps w:val="0"/>
+              <w:strike w:val="0"/>
+              <w:color w:val="000000"/>
+              <w:sz w:val="24"/>
+              <w:szCs w:val="24"/>
+              <w:u w:val="none"/>
+              <w:shd w:fill="auto" w:val="clear"/>
+              <w:vertAlign w:val="baseline"/>
+            </w:rPr>
+          </w:pPr>
+          <w:hyperlink w:anchor="_heading=h.35nkun2">
+            <w:r>
+              <w:rPr>
+                <w:rFonts w:ascii="Arial" w:cs="Arial" w:eastAsia="Arial" w:hAnsi="Arial"/>
+                <w:b w:val="1"/>
+                <w:i w:val="1"/>
+                <w:smallCaps w:val="0"/>
+                <w:strike w:val="0"/>
+                <w:color w:val="000000"/>
+                <w:sz w:val="24"/>
+                <w:szCs w:val="24"/>
+                <w:u w:val="none"/>
+                <w:shd w:fill="auto" w:val="clear"/>
+                <w:vertAlign w:val="baseline"/>
+                <w:rtl w:val="0"/>
+              </w:rPr>
+              <w:t xml:space="preserve">Requisitos específicos</w:t>
+            </w:r>
+          </w:hyperlink>
+          <w:r>
+            <w:rPr>
+              <w:rFonts w:ascii="Arial" w:cs="Arial" w:eastAsia="Arial" w:hAnsi="Arial"/>
+              <w:b w:val="1"/>
+              <w:i w:val="1"/>
+              <w:smallCaps w:val="0"/>
+              <w:strike w:val="0"/>
+              <w:color w:val="000000"/>
+              <w:sz w:val="24"/>
+              <w:szCs w:val="24"/>
+              <w:u w:val="none"/>
+              <w:shd w:fill="auto" w:val="clear"/>
+              <w:vertAlign w:val="baseline"/>
+              <w:rtl w:val="0"/>
+            </w:rPr>
+            <w:tab/>
+          </w:r>
+          <w:r>
+            <w:fldChar w:fldCharType="begin"/>
+            <w:instrText xml:space="preserve"> PAGEREF _heading=h.35nkun2 \h </w:instrText>
+            <w:fldChar w:fldCharType="separate"/>
+          </w:r>
+          <w:r>
+            <w:rPr>
+              <w:rFonts w:ascii="Arial" w:cs="Arial" w:eastAsia="Arial" w:hAnsi="Arial"/>
+              <w:b w:val="1"/>
+              <w:i w:val="1"/>
+              <w:smallCaps w:val="0"/>
+              <w:strike w:val="0"/>
+              <w:color w:val="000000"/>
+              <w:sz w:val="24"/>
+              <w:szCs w:val="24"/>
+              <w:u w:val="none"/>
+              <w:shd w:fill="auto" w:val="clear"/>
+              <w:vertAlign w:val="baseline"/>
+              <w:rtl w:val="0"/>
+            </w:rPr>
+            <w:t xml:space="preserve">5</w:t>
+          </w:r>
+          <w:r>
+            <w:fldChar w:fldCharType="end"/>
+          </w:r>
+          <w:r>
+            <w:rPr>
+              <w:rtl w:val="0"/>
+            </w:rPr>
+          </w:r>
+        </w:p>
+        <w:p>
+          <w:pPr>
+            <w:tabs>
+              <w:tab w:val="right" w:pos="8838"/>
+            </w:tabs>
+            <w:spacing w:before="60" w:line="240" w:lineRule="auto"/>
+            <w:ind w:left="360" w:firstLine="0"/>
+            <w:rPr>
+              <w:rFonts w:ascii="Arial" w:cs="Arial" w:eastAsia="Arial" w:hAnsi="Arial"/>
+              <w:b w:val="1"/>
+              <w:i w:val="0"/>
+              <w:smallCaps w:val="0"/>
+              <w:strike w:val="0"/>
+              <w:color w:val="000000"/>
+              <w:sz w:val="22"/>
+              <w:szCs w:val="22"/>
+              <w:u w:val="none"/>
+              <w:shd w:fill="auto" w:val="clear"/>
+              <w:vertAlign w:val="baseline"/>
+            </w:rPr>
+          </w:pPr>
+          <w:hyperlink w:anchor="_heading=h.1ksv4uv">
+            <w:r>
+              <w:rPr>
+                <w:rFonts w:ascii="Arial" w:cs="Arial" w:eastAsia="Arial" w:hAnsi="Arial"/>
+                <w:b w:val="1"/>
+                <w:i w:val="0"/>
+                <w:smallCaps w:val="0"/>
+                <w:strike w:val="0"/>
+                <w:color w:val="000000"/>
+                <w:sz w:val="22"/>
+                <w:szCs w:val="22"/>
+                <w:u w:val="none"/>
+                <w:shd w:fill="auto" w:val="clear"/>
+                <w:vertAlign w:val="baseline"/>
+                <w:rtl w:val="0"/>
+              </w:rPr>
+              <w:t xml:space="preserve">3.1 Funciones</w:t>
+            </w:r>
+          </w:hyperlink>
+          <w:r>
+            <w:rPr>
+              <w:rFonts w:ascii="Arial" w:cs="Arial" w:eastAsia="Arial" w:hAnsi="Arial"/>
+              <w:b w:val="1"/>
+              <w:i w:val="0"/>
+              <w:smallCaps w:val="0"/>
+              <w:strike w:val="0"/>
+              <w:color w:val="000000"/>
+              <w:sz w:val="22"/>
+              <w:szCs w:val="22"/>
+              <w:u w:val="none"/>
+              <w:shd w:fill="auto" w:val="clear"/>
+              <w:vertAlign w:val="baseline"/>
+              <w:rtl w:val="0"/>
+            </w:rPr>
+            <w:tab/>
+          </w:r>
+          <w:r>
+            <w:fldChar w:fldCharType="begin"/>
+            <w:instrText xml:space="preserve"> PAGEREF _heading=h.1ksv4uv \h </w:instrText>
+            <w:fldChar w:fldCharType="separate"/>
+          </w:r>
+          <w:r>
+            <w:rPr>
+              <w:rFonts w:ascii="Arial" w:cs="Arial" w:eastAsia="Arial" w:hAnsi="Arial"/>
+              <w:b w:val="1"/>
+              <w:i w:val="0"/>
+              <w:smallCaps w:val="0"/>
+              <w:strike w:val="0"/>
+              <w:color w:val="000000"/>
+              <w:sz w:val="22"/>
+              <w:szCs w:val="22"/>
+              <w:u w:val="none"/>
+              <w:shd w:fill="auto" w:val="clear"/>
+              <w:vertAlign w:val="baseline"/>
+              <w:rtl w:val="0"/>
+            </w:rPr>
+            <w:t xml:space="preserve">6</w:t>
+          </w:r>
+          <w:r>
+            <w:fldChar w:fldCharType="end"/>
+          </w:r>
+          <w:r>
+            <w:rPr>
+              <w:rtl w:val="0"/>
+            </w:rPr>
+          </w:r>
+        </w:p>
+        <w:p>
+          <w:pPr>
+            <w:tabs>
+              <w:tab w:val="right" w:pos="8838"/>
+            </w:tabs>
+            <w:spacing w:before="60" w:line="240" w:lineRule="auto"/>
+            <w:ind w:left="360" w:firstLine="0"/>
+            <w:rPr>
+              <w:rFonts w:ascii="Arial" w:cs="Arial" w:eastAsia="Arial" w:hAnsi="Arial"/>
+              <w:b w:val="1"/>
+              <w:i w:val="0"/>
+              <w:smallCaps w:val="0"/>
+              <w:strike w:val="0"/>
+              <w:color w:val="000000"/>
+              <w:sz w:val="22"/>
+              <w:szCs w:val="22"/>
+              <w:u w:val="none"/>
+              <w:shd w:fill="auto" w:val="clear"/>
+              <w:vertAlign w:val="baseline"/>
+            </w:rPr>
+          </w:pPr>
+          <w:hyperlink w:anchor="_heading=h.2jxsxqh">
+            <w:r>
+              <w:rPr>
+                <w:rFonts w:ascii="Arial" w:cs="Arial" w:eastAsia="Arial" w:hAnsi="Arial"/>
+                <w:b w:val="1"/>
+                <w:i w:val="0"/>
+                <w:smallCaps w:val="0"/>
+                <w:strike w:val="0"/>
+                <w:color w:val="000000"/>
+                <w:sz w:val="22"/>
+                <w:szCs w:val="22"/>
+                <w:u w:val="none"/>
+                <w:shd w:fill="auto" w:val="clear"/>
+                <w:vertAlign w:val="baseline"/>
+                <w:rtl w:val="0"/>
+              </w:rPr>
+              <w:t xml:space="preserve">3.3 Requisitos de rendimiento</w:t>
+            </w:r>
+          </w:hyperlink>
+          <w:r>
+            <w:rPr>
+              <w:rFonts w:ascii="Arial" w:cs="Arial" w:eastAsia="Arial" w:hAnsi="Arial"/>
+              <w:b w:val="1"/>
+              <w:i w:val="0"/>
+              <w:smallCaps w:val="0"/>
+              <w:strike w:val="0"/>
+              <w:color w:val="000000"/>
+              <w:sz w:val="22"/>
+              <w:szCs w:val="22"/>
+              <w:u w:val="none"/>
+              <w:shd w:fill="auto" w:val="clear"/>
+              <w:vertAlign w:val="baseline"/>
+              <w:rtl w:val="0"/>
+            </w:rPr>
+            <w:tab/>
+          </w:r>
+          <w:r>
+            <w:fldChar w:fldCharType="begin"/>
+            <w:instrText xml:space="preserve"> PAGEREF _heading=h.2jxsxqh \h </w:instrText>
+            <w:fldChar w:fldCharType="separate"/>
+          </w:r>
+          <w:r>
+            <w:rPr>
+              <w:rFonts w:ascii="Arial" w:cs="Arial" w:eastAsia="Arial" w:hAnsi="Arial"/>
+              <w:b w:val="1"/>
+              <w:i w:val="0"/>
+              <w:smallCaps w:val="0"/>
+              <w:strike w:val="0"/>
+              <w:color w:val="000000"/>
+              <w:sz w:val="22"/>
+              <w:szCs w:val="22"/>
+              <w:u w:val="none"/>
+              <w:shd w:fill="auto" w:val="clear"/>
+              <w:vertAlign w:val="baseline"/>
+              <w:rtl w:val="0"/>
+            </w:rPr>
             <w:t xml:space="preserve">19</w:t>
+          </w:r>
+          <w:r>
+            <w:fldChar w:fldCharType="end"/>
+          </w:r>
+          <w:r>
+            <w:rPr>
+              <w:rtl w:val="0"/>
+            </w:rPr>
+          </w:r>
+        </w:p>
+        <w:p>
+          <w:pPr>
+            <w:tabs>
+              <w:tab w:val="right" w:pos="8838"/>
+            </w:tabs>
+            <w:spacing w:before="60" w:line="240" w:lineRule="auto"/>
+            <w:ind w:left="360" w:firstLine="0"/>
+            <w:rPr>
+              <w:rFonts w:ascii="Arial" w:cs="Arial" w:eastAsia="Arial" w:hAnsi="Arial"/>
+              <w:b w:val="1"/>
+              <w:i w:val="0"/>
+              <w:smallCaps w:val="0"/>
+              <w:strike w:val="0"/>
+              <w:color w:val="000000"/>
+              <w:sz w:val="22"/>
+              <w:szCs w:val="22"/>
+              <w:u w:val="none"/>
+              <w:shd w:fill="auto" w:val="clear"/>
+              <w:vertAlign w:val="baseline"/>
+            </w:rPr>
+          </w:pPr>
+          <w:hyperlink w:anchor="_heading=h.z337ya">
+            <w:r>
+              <w:rPr>
+                <w:rFonts w:ascii="Arial" w:cs="Arial" w:eastAsia="Arial" w:hAnsi="Arial"/>
+                <w:b w:val="1"/>
+                <w:i w:val="0"/>
+                <w:smallCaps w:val="0"/>
+                <w:strike w:val="0"/>
+                <w:color w:val="000000"/>
+                <w:sz w:val="22"/>
+                <w:szCs w:val="22"/>
+                <w:u w:val="none"/>
+                <w:shd w:fill="auto" w:val="clear"/>
+                <w:vertAlign w:val="baseline"/>
+                <w:rtl w:val="0"/>
+              </w:rPr>
+              <w:t xml:space="preserve">3.4 Restricciones de diseño</w:t>
+            </w:r>
+          </w:hyperlink>
+          <w:r>
+            <w:rPr>
+              <w:rFonts w:ascii="Arial" w:cs="Arial" w:eastAsia="Arial" w:hAnsi="Arial"/>
+              <w:b w:val="1"/>
+              <w:i w:val="0"/>
+              <w:smallCaps w:val="0"/>
+              <w:strike w:val="0"/>
+              <w:color w:val="000000"/>
+              <w:sz w:val="22"/>
+              <w:szCs w:val="22"/>
+              <w:u w:val="none"/>
+              <w:shd w:fill="auto" w:val="clear"/>
+              <w:vertAlign w:val="baseline"/>
+              <w:rtl w:val="0"/>
+            </w:rPr>
+            <w:tab/>
+          </w:r>
+          <w:r>
+            <w:fldChar w:fldCharType="begin"/>
+            <w:instrText xml:space="preserve"> PAGEREF _heading=h.z337ya \h </w:instrText>
+            <w:fldChar w:fldCharType="separate"/>
+          </w:r>
+          <w:r>
+            <w:rPr>
+              <w:rFonts w:ascii="Arial" w:cs="Arial" w:eastAsia="Arial" w:hAnsi="Arial"/>
+              <w:b w:val="1"/>
+              <w:i w:val="0"/>
+              <w:smallCaps w:val="0"/>
+              <w:strike w:val="0"/>
+              <w:color w:val="000000"/>
+              <w:sz w:val="22"/>
+              <w:szCs w:val="22"/>
+              <w:u w:val="none"/>
+              <w:shd w:fill="auto" w:val="clear"/>
+              <w:vertAlign w:val="baseline"/>
+              <w:rtl w:val="0"/>
+            </w:rPr>
+            <w:t xml:space="preserve">19</w:t>
+          </w:r>
+          <w:r>
+            <w:fldChar w:fldCharType="end"/>
+          </w:r>
+          <w:r>
+            <w:rPr>
+              <w:rtl w:val="0"/>
+            </w:rPr>
+          </w:r>
+        </w:p>
+        <w:p>
+          <w:pPr>
+            <w:tabs>
+              <w:tab w:val="right" w:pos="8838"/>
+            </w:tabs>
+            <w:spacing w:before="60" w:line="240" w:lineRule="auto"/>
+            <w:ind w:left="360" w:firstLine="0"/>
+            <w:rPr>
+              <w:rFonts w:ascii="Arial" w:cs="Arial" w:eastAsia="Arial" w:hAnsi="Arial"/>
+              <w:b w:val="1"/>
+              <w:i w:val="0"/>
+              <w:smallCaps w:val="0"/>
+              <w:strike w:val="0"/>
+              <w:color w:val="000000"/>
+              <w:sz w:val="22"/>
+              <w:szCs w:val="22"/>
+              <w:u w:val="none"/>
+              <w:shd w:fill="auto" w:val="clear"/>
+              <w:vertAlign w:val="baseline"/>
+            </w:rPr>
+          </w:pPr>
+          <w:hyperlink w:anchor="_heading=h.4i7ojhp">
+            <w:r>
+              <w:rPr>
+                <w:rFonts w:ascii="Arial" w:cs="Arial" w:eastAsia="Arial" w:hAnsi="Arial"/>
+                <w:b w:val="1"/>
+                <w:i w:val="0"/>
+                <w:smallCaps w:val="0"/>
+                <w:strike w:val="0"/>
+                <w:color w:val="000000"/>
+                <w:sz w:val="22"/>
+                <w:szCs w:val="22"/>
+                <w:u w:val="none"/>
+                <w:shd w:fill="auto" w:val="clear"/>
+                <w:vertAlign w:val="baseline"/>
+                <w:rtl w:val="0"/>
+              </w:rPr>
+              <w:t xml:space="preserve">3.5 Atributos del sistema</w:t>
+            </w:r>
+          </w:hyperlink>
+          <w:r>
+            <w:rPr>
+              <w:rFonts w:ascii="Arial" w:cs="Arial" w:eastAsia="Arial" w:hAnsi="Arial"/>
+              <w:b w:val="1"/>
+              <w:i w:val="0"/>
+              <w:smallCaps w:val="0"/>
+              <w:strike w:val="0"/>
+              <w:color w:val="000000"/>
+              <w:sz w:val="22"/>
+              <w:szCs w:val="22"/>
+              <w:u w:val="none"/>
+              <w:shd w:fill="auto" w:val="clear"/>
+              <w:vertAlign w:val="baseline"/>
+              <w:rtl w:val="0"/>
+            </w:rPr>
+            <w:tab/>
+          </w:r>
+          <w:r>
+            <w:fldChar w:fldCharType="begin"/>
+            <w:instrText xml:space="preserve"> PAGEREF _heading=h.4i7ojhp \h </w:instrText>
+            <w:fldChar w:fldCharType="separate"/>
+          </w:r>
+          <w:r>
+            <w:rPr>
+              <w:rFonts w:ascii="Arial" w:cs="Arial" w:eastAsia="Arial" w:hAnsi="Arial"/>
+              <w:b w:val="1"/>
+              <w:i w:val="0"/>
+              <w:smallCaps w:val="0"/>
+              <w:strike w:val="0"/>
+              <w:color w:val="000000"/>
+              <w:sz w:val="22"/>
+              <w:szCs w:val="22"/>
+              <w:u w:val="none"/>
+              <w:shd w:fill="auto" w:val="clear"/>
+              <w:vertAlign w:val="baseline"/>
+              <w:rtl w:val="0"/>
+            </w:rPr>
+            <w:t xml:space="preserve">19</w:t>
+          </w:r>
+          <w:r>
+            <w:fldChar w:fldCharType="end"/>
+          </w:r>
+          <w:r>
+            <w:rPr>
+              <w:rtl w:val="0"/>
+            </w:rPr>
+          </w:r>
+        </w:p>
+        <w:p>
+          <w:pPr>
+            <w:tabs>
+              <w:tab w:val="right" w:pos="8838"/>
+            </w:tabs>
+            <w:spacing w:before="60" w:line="240" w:lineRule="auto"/>
+            <w:ind w:left="720" w:firstLine="0"/>
+            <w:rPr>
+              <w:rFonts w:ascii="Arial" w:cs="Arial" w:eastAsia="Arial" w:hAnsi="Arial"/>
+              <w:b w:val="1"/>
+              <w:i w:val="1"/>
+              <w:smallCaps w:val="0"/>
+              <w:strike w:val="0"/>
+              <w:color w:val="000000"/>
+              <w:sz w:val="24"/>
+              <w:szCs w:val="24"/>
+              <w:u w:val="none"/>
+              <w:shd w:fill="auto" w:val="clear"/>
+              <w:vertAlign w:val="baseline"/>
+            </w:rPr>
+          </w:pPr>
+          <w:hyperlink w:anchor="_heading=h.cha5mw9cqaxx">
+            <w:r>
+              <w:rPr>
+                <w:rFonts w:ascii="Arial" w:cs="Arial" w:eastAsia="Arial" w:hAnsi="Arial"/>
+                <w:b w:val="1"/>
+                <w:i w:val="1"/>
+                <w:smallCaps w:val="0"/>
+                <w:strike w:val="0"/>
+                <w:color w:val="000000"/>
+                <w:sz w:val="24"/>
+                <w:szCs w:val="24"/>
+                <w:u w:val="none"/>
+                <w:shd w:fill="auto" w:val="clear"/>
+                <w:vertAlign w:val="baseline"/>
+                <w:rtl w:val="0"/>
+              </w:rPr>
+              <w:t xml:space="preserve">Usabilidad</w:t>
+            </w:r>
+          </w:hyperlink>
+          <w:r>
+            <w:rPr>
+              <w:rFonts w:ascii="Arial" w:cs="Arial" w:eastAsia="Arial" w:hAnsi="Arial"/>
+              <w:b w:val="1"/>
+              <w:i w:val="1"/>
+              <w:smallCaps w:val="0"/>
+              <w:strike w:val="0"/>
+              <w:color w:val="000000"/>
+              <w:sz w:val="24"/>
+              <w:szCs w:val="24"/>
+              <w:u w:val="none"/>
+              <w:shd w:fill="auto" w:val="clear"/>
+              <w:vertAlign w:val="baseline"/>
+              <w:rtl w:val="0"/>
+            </w:rPr>
+            <w:tab/>
+          </w:r>
+          <w:r>
+            <w:fldChar w:fldCharType="begin"/>
+            <w:instrText xml:space="preserve"> PAGEREF _heading=h.cha5mw9cqaxx \h </w:instrText>
+            <w:fldChar w:fldCharType="separate"/>
+          </w:r>
+          <w:r>
+            <w:rPr>
+              <w:rFonts w:ascii="Arial" w:cs="Arial" w:eastAsia="Arial" w:hAnsi="Arial"/>
+              <w:b w:val="1"/>
+              <w:i w:val="1"/>
+              <w:smallCaps w:val="0"/>
+              <w:strike w:val="0"/>
+              <w:color w:val="000000"/>
+              <w:sz w:val="24"/>
+              <w:szCs w:val="24"/>
+              <w:u w:val="none"/>
+              <w:shd w:fill="auto" w:val="clear"/>
+              <w:vertAlign w:val="baseline"/>
+              <w:rtl w:val="0"/>
+            </w:rPr>
+            <w:t xml:space="preserve">19</w:t>
+          </w:r>
+          <w:r>
+            <w:fldChar w:fldCharType="end"/>
+          </w:r>
+          <w:r>
+            <w:rPr>
+              <w:rtl w:val="0"/>
+            </w:rPr>
+          </w:r>
+        </w:p>
+        <w:p>
+          <w:pPr>
+            <w:tabs>
+              <w:tab w:val="right" w:pos="8838"/>
+            </w:tabs>
+            <w:spacing w:before="60" w:line="240" w:lineRule="auto"/>
+            <w:ind w:left="720" w:firstLine="0"/>
+            <w:rPr>
+              <w:rFonts w:ascii="Arial" w:cs="Arial" w:eastAsia="Arial" w:hAnsi="Arial"/>
+              <w:b w:val="1"/>
+              <w:i w:val="1"/>
+              <w:smallCaps w:val="0"/>
+              <w:strike w:val="0"/>
+              <w:color w:val="000000"/>
+              <w:sz w:val="24"/>
+              <w:szCs w:val="24"/>
+              <w:u w:val="none"/>
+              <w:shd w:fill="auto" w:val="clear"/>
+              <w:vertAlign w:val="baseline"/>
+            </w:rPr>
+          </w:pPr>
+          <w:hyperlink w:anchor="_heading=h.73op3mpm7m7a">
+            <w:r>
+              <w:rPr>
+                <w:rFonts w:ascii="Arial" w:cs="Arial" w:eastAsia="Arial" w:hAnsi="Arial"/>
+                <w:b w:val="1"/>
+                <w:i w:val="1"/>
+                <w:smallCaps w:val="0"/>
+                <w:strike w:val="0"/>
+                <w:color w:val="000000"/>
+                <w:sz w:val="24"/>
+                <w:szCs w:val="24"/>
+                <w:u w:val="none"/>
+                <w:shd w:fill="auto" w:val="clear"/>
+                <w:vertAlign w:val="baseline"/>
+                <w:rtl w:val="0"/>
+              </w:rPr>
+              <w:t xml:space="preserve">Seguridad</w:t>
+            </w:r>
+          </w:hyperlink>
+          <w:r>
+            <w:rPr>
+              <w:rFonts w:ascii="Arial" w:cs="Arial" w:eastAsia="Arial" w:hAnsi="Arial"/>
+              <w:b w:val="1"/>
+              <w:i w:val="1"/>
+              <w:smallCaps w:val="0"/>
+              <w:strike w:val="0"/>
+              <w:color w:val="000000"/>
+              <w:sz w:val="24"/>
+              <w:szCs w:val="24"/>
+              <w:u w:val="none"/>
+              <w:shd w:fill="auto" w:val="clear"/>
+              <w:vertAlign w:val="baseline"/>
+              <w:rtl w:val="0"/>
+            </w:rPr>
+            <w:tab/>
+          </w:r>
+          <w:r>
+            <w:fldChar w:fldCharType="begin"/>
+            <w:instrText xml:space="preserve"> PAGEREF _heading=h.73op3mpm7m7a \h </w:instrText>
+            <w:fldChar w:fldCharType="separate"/>
+          </w:r>
+          <w:r>
+            <w:rPr>
+              <w:rFonts w:ascii="Arial" w:cs="Arial" w:eastAsia="Arial" w:hAnsi="Arial"/>
+              <w:b w:val="1"/>
+              <w:i w:val="1"/>
+              <w:smallCaps w:val="0"/>
+              <w:strike w:val="0"/>
+              <w:color w:val="000000"/>
+              <w:sz w:val="24"/>
+              <w:szCs w:val="24"/>
+              <w:u w:val="none"/>
+              <w:shd w:fill="auto" w:val="clear"/>
+              <w:vertAlign w:val="baseline"/>
+              <w:rtl w:val="0"/>
+            </w:rPr>
+            <w:t xml:space="preserve">19</w:t>
+          </w:r>
+          <w:r>
+            <w:fldChar w:fldCharType="end"/>
+          </w:r>
+          <w:r>
+            <w:rPr>
+              <w:rtl w:val="0"/>
+            </w:rPr>
+          </w:r>
+        </w:p>
+        <w:p>
+          <w:pPr>
+            <w:tabs>
+              <w:tab w:val="right" w:pos="8838"/>
+            </w:tabs>
+            <w:spacing w:before="200" w:line="240" w:lineRule="auto"/>
+            <w:ind w:left="0" w:firstLine="0"/>
+            <w:rPr>
+              <w:rFonts w:ascii="Arial" w:cs="Arial" w:eastAsia="Arial" w:hAnsi="Arial"/>
+              <w:b w:val="1"/>
+              <w:i w:val="1"/>
+              <w:smallCaps w:val="0"/>
+              <w:strike w:val="0"/>
+              <w:color w:val="000000"/>
+              <w:sz w:val="24"/>
+              <w:szCs w:val="24"/>
+              <w:u w:val="none"/>
+              <w:shd w:fill="auto" w:val="clear"/>
+              <w:vertAlign w:val="baseline"/>
+            </w:rPr>
+          </w:pPr>
+          <w:hyperlink w:anchor="_heading=h.5stpsixzzc1f">
+            <w:r>
+              <w:rPr>
+                <w:rFonts w:ascii="Arial" w:cs="Arial" w:eastAsia="Arial" w:hAnsi="Arial"/>
+                <w:b w:val="1"/>
+                <w:i w:val="1"/>
+                <w:smallCaps w:val="0"/>
+                <w:strike w:val="0"/>
+                <w:color w:val="000000"/>
+                <w:sz w:val="24"/>
+                <w:szCs w:val="24"/>
+                <w:u w:val="none"/>
+                <w:shd w:fill="auto" w:val="clear"/>
+                <w:vertAlign w:val="baseline"/>
+                <w:rtl w:val="0"/>
+              </w:rPr>
+              <w:t xml:space="preserve">Actividades realizadas</w:t>
+            </w:r>
+          </w:hyperlink>
+          <w:r>
+            <w:rPr>
+              <w:rFonts w:ascii="Arial" w:cs="Arial" w:eastAsia="Arial" w:hAnsi="Arial"/>
+              <w:b w:val="1"/>
+              <w:i w:val="1"/>
+              <w:smallCaps w:val="0"/>
+              <w:strike w:val="0"/>
+              <w:color w:val="000000"/>
+              <w:sz w:val="24"/>
+              <w:szCs w:val="24"/>
+              <w:u w:val="none"/>
+              <w:shd w:fill="auto" w:val="clear"/>
+              <w:vertAlign w:val="baseline"/>
+              <w:rtl w:val="0"/>
+            </w:rPr>
+            <w:tab/>
+          </w:r>
+          <w:r>
+            <w:fldChar w:fldCharType="begin"/>
+            <w:instrText xml:space="preserve"> PAGEREF _heading=h.5stpsixzzc1f \h </w:instrText>
+            <w:fldChar w:fldCharType="separate"/>
+          </w:r>
+          <w:r>
+            <w:rPr>
+              <w:rFonts w:ascii="Arial" w:cs="Arial" w:eastAsia="Arial" w:hAnsi="Arial"/>
+              <w:b w:val="1"/>
+              <w:i w:val="1"/>
+              <w:smallCaps w:val="0"/>
+              <w:strike w:val="0"/>
+              <w:color w:val="000000"/>
+              <w:sz w:val="24"/>
+              <w:szCs w:val="24"/>
+              <w:u w:val="none"/>
+              <w:shd w:fill="auto" w:val="clear"/>
+              <w:vertAlign w:val="baseline"/>
+              <w:rtl w:val="0"/>
+            </w:rPr>
+            <w:t xml:space="preserve">21</w:t>
+          </w:r>
+          <w:r>
+            <w:fldChar w:fldCharType="end"/>
+          </w:r>
+          <w:r>
+            <w:rPr>
+              <w:rtl w:val="0"/>
+            </w:rPr>
+          </w:r>
+        </w:p>
+        <w:p>
+          <w:pPr>
+            <w:tabs>
+              <w:tab w:val="right" w:pos="8838"/>
+            </w:tabs>
+            <w:spacing w:before="200" w:line="240" w:lineRule="auto"/>
+            <w:ind w:left="0" w:firstLine="0"/>
+            <w:rPr>
+              <w:rFonts w:ascii="Arial" w:cs="Arial" w:eastAsia="Arial" w:hAnsi="Arial"/>
+              <w:b w:val="1"/>
+              <w:i w:val="1"/>
+              <w:smallCaps w:val="0"/>
+              <w:strike w:val="0"/>
+              <w:color w:val="000000"/>
+              <w:sz w:val="24"/>
+              <w:szCs w:val="24"/>
+              <w:u w:val="none"/>
+              <w:shd w:fill="auto" w:val="clear"/>
+              <w:vertAlign w:val="baseline"/>
+            </w:rPr>
+          </w:pPr>
+          <w:hyperlink w:anchor="_heading=h.3h4ziiby7ue3">
+            <w:r>
+              <w:rPr>
+                <w:rFonts w:ascii="Arial" w:cs="Arial" w:eastAsia="Arial" w:hAnsi="Arial"/>
+                <w:b w:val="1"/>
+                <w:i w:val="1"/>
+                <w:smallCaps w:val="0"/>
+                <w:strike w:val="0"/>
+                <w:color w:val="000000"/>
+                <w:sz w:val="24"/>
+                <w:szCs w:val="24"/>
+                <w:u w:val="none"/>
+                <w:shd w:fill="auto" w:val="clear"/>
+                <w:vertAlign w:val="baseline"/>
+                <w:rtl w:val="0"/>
+              </w:rPr>
+              <w:t xml:space="preserve">Diagrama de Gantt Programado vs Realizado</w:t>
+            </w:r>
+          </w:hyperlink>
+          <w:r>
+            <w:rPr>
+              <w:rFonts w:ascii="Arial" w:cs="Arial" w:eastAsia="Arial" w:hAnsi="Arial"/>
+              <w:b w:val="1"/>
+              <w:i w:val="1"/>
+              <w:smallCaps w:val="0"/>
+              <w:strike w:val="0"/>
+              <w:color w:val="000000"/>
+              <w:sz w:val="24"/>
+              <w:szCs w:val="24"/>
+              <w:u w:val="none"/>
+              <w:shd w:fill="auto" w:val="clear"/>
+              <w:vertAlign w:val="baseline"/>
+              <w:rtl w:val="0"/>
+            </w:rPr>
+            <w:tab/>
+          </w:r>
+          <w:r>
+            <w:fldChar w:fldCharType="begin"/>
+            <w:instrText xml:space="preserve"> PAGEREF _heading=h.3h4ziiby7ue3 \h </w:instrText>
+            <w:fldChar w:fldCharType="separate"/>
+          </w:r>
+          <w:r>
+            <w:rPr>
+              <w:rFonts w:ascii="Arial" w:cs="Arial" w:eastAsia="Arial" w:hAnsi="Arial"/>
+              <w:b w:val="1"/>
+              <w:i w:val="1"/>
+              <w:smallCaps w:val="0"/>
+              <w:strike w:val="0"/>
+              <w:color w:val="000000"/>
+              <w:sz w:val="24"/>
+              <w:szCs w:val="24"/>
+              <w:u w:val="none"/>
+              <w:shd w:fill="auto" w:val="clear"/>
+              <w:vertAlign w:val="baseline"/>
+              <w:rtl w:val="0"/>
+            </w:rPr>
+            <w:t xml:space="preserve">21</w:t>
+          </w:r>
+          <w:r>
+            <w:fldChar w:fldCharType="end"/>
+          </w:r>
+          <w:r>
+            <w:rPr>
+              <w:rtl w:val="0"/>
+            </w:rPr>
+          </w:r>
+        </w:p>
+        <w:p>
+          <w:pPr>
+            <w:tabs>
+              <w:tab w:val="right" w:pos="8838"/>
+            </w:tabs>
+            <w:spacing w:before="200" w:line="240" w:lineRule="auto"/>
+            <w:ind w:left="0" w:firstLine="0"/>
+            <w:rPr>
+              <w:rFonts w:ascii="Arial" w:cs="Arial" w:eastAsia="Arial" w:hAnsi="Arial"/>
+              <w:b w:val="1"/>
+              <w:i w:val="1"/>
+              <w:smallCaps w:val="0"/>
+              <w:strike w:val="0"/>
+              <w:color w:val="000000"/>
+              <w:sz w:val="24"/>
+              <w:szCs w:val="24"/>
+              <w:u w:val="none"/>
+              <w:shd w:fill="auto" w:val="clear"/>
+              <w:vertAlign w:val="baseline"/>
+            </w:rPr>
+          </w:pPr>
+          <w:hyperlink w:anchor="_heading=h.s9qwrehku54">
+            <w:r>
+              <w:rPr>
+                <w:rFonts w:ascii="Arial" w:cs="Arial" w:eastAsia="Arial" w:hAnsi="Arial"/>
+                <w:b w:val="1"/>
+                <w:i w:val="1"/>
+                <w:smallCaps w:val="0"/>
+                <w:strike w:val="0"/>
+                <w:color w:val="000000"/>
+                <w:sz w:val="24"/>
+                <w:szCs w:val="24"/>
+                <w:u w:val="none"/>
+                <w:shd w:fill="auto" w:val="clear"/>
+                <w:vertAlign w:val="baseline"/>
+                <w:rtl w:val="0"/>
+              </w:rPr>
+              <w:t xml:space="preserve">Visión General de costo de recursos</w:t>
+            </w:r>
+          </w:hyperlink>
+          <w:r>
+            <w:rPr>
+              <w:rFonts w:ascii="Arial" w:cs="Arial" w:eastAsia="Arial" w:hAnsi="Arial"/>
+              <w:b w:val="1"/>
+              <w:i w:val="1"/>
+              <w:smallCaps w:val="0"/>
+              <w:strike w:val="0"/>
+              <w:color w:val="000000"/>
+              <w:sz w:val="24"/>
+              <w:szCs w:val="24"/>
+              <w:u w:val="none"/>
+              <w:shd w:fill="auto" w:val="clear"/>
+              <w:vertAlign w:val="baseline"/>
+              <w:rtl w:val="0"/>
+            </w:rPr>
+            <w:tab/>
+          </w:r>
+          <w:r>
+            <w:fldChar w:fldCharType="begin"/>
+            <w:instrText xml:space="preserve"> PAGEREF _heading=h.s9qwrehku54 \h </w:instrText>
+            <w:fldChar w:fldCharType="separate"/>
+          </w:r>
+          <w:r>
+            <w:rPr>
+              <w:rFonts w:ascii="Arial" w:cs="Arial" w:eastAsia="Arial" w:hAnsi="Arial"/>
+              <w:b w:val="1"/>
+              <w:i w:val="1"/>
+              <w:smallCaps w:val="0"/>
+              <w:strike w:val="0"/>
+              <w:color w:val="000000"/>
+              <w:sz w:val="24"/>
+              <w:szCs w:val="24"/>
+              <w:u w:val="none"/>
+              <w:shd w:fill="auto" w:val="clear"/>
+              <w:vertAlign w:val="baseline"/>
+              <w:rtl w:val="0"/>
+            </w:rPr>
+            <w:t xml:space="preserve">22</w:t>
+          </w:r>
+          <w:r>
+            <w:fldChar w:fldCharType="end"/>
+          </w:r>
+          <w:r>
+            <w:rPr>
+              <w:rtl w:val="0"/>
+            </w:rPr>
+          </w:r>
+        </w:p>
+        <w:p>
+          <w:pPr>
+            <w:tabs>
+              <w:tab w:val="right" w:pos="8838"/>
+            </w:tabs>
+            <w:spacing w:before="200" w:line="240" w:lineRule="auto"/>
+            <w:ind w:left="0" w:firstLine="0"/>
+            <w:rPr>
+              <w:rFonts w:ascii="Arial" w:cs="Arial" w:eastAsia="Arial" w:hAnsi="Arial"/>
+              <w:b w:val="1"/>
+              <w:i w:val="1"/>
+              <w:smallCaps w:val="0"/>
+              <w:strike w:val="0"/>
+              <w:color w:val="000000"/>
+              <w:sz w:val="24"/>
+              <w:szCs w:val="24"/>
+              <w:u w:val="none"/>
+              <w:shd w:fill="auto" w:val="clear"/>
+              <w:vertAlign w:val="baseline"/>
+            </w:rPr>
+          </w:pPr>
+          <w:hyperlink w:anchor="_heading=h.z692ttf3yedw">
+            <w:r>
+              <w:rPr>
+                <w:rFonts w:ascii="Arial" w:cs="Arial" w:eastAsia="Arial" w:hAnsi="Arial"/>
+                <w:b w:val="1"/>
+                <w:i w:val="1"/>
+                <w:smallCaps w:val="0"/>
+                <w:strike w:val="0"/>
+                <w:color w:val="000000"/>
+                <w:sz w:val="24"/>
+                <w:szCs w:val="24"/>
+                <w:u w:val="none"/>
+                <w:shd w:fill="auto" w:val="clear"/>
+                <w:vertAlign w:val="baseline"/>
+                <w:rtl w:val="0"/>
+              </w:rPr>
+              <w:t xml:space="preserve">Distribución de las actividades</w:t>
+            </w:r>
+          </w:hyperlink>
+          <w:r>
+            <w:rPr>
+              <w:rFonts w:ascii="Arial" w:cs="Arial" w:eastAsia="Arial" w:hAnsi="Arial"/>
+              <w:b w:val="1"/>
+              <w:i w:val="1"/>
+              <w:smallCaps w:val="0"/>
+              <w:strike w:val="0"/>
+              <w:color w:val="000000"/>
+              <w:sz w:val="24"/>
+              <w:szCs w:val="24"/>
+              <w:u w:val="none"/>
+              <w:shd w:fill="auto" w:val="clear"/>
+              <w:vertAlign w:val="baseline"/>
+              <w:rtl w:val="0"/>
+            </w:rPr>
+            <w:tab/>
+          </w:r>
+          <w:r>
+            <w:fldChar w:fldCharType="begin"/>
+            <w:instrText xml:space="preserve"> PAGEREF _heading=h.z692ttf3yedw \h </w:instrText>
+            <w:fldChar w:fldCharType="separate"/>
+          </w:r>
+          <w:r>
+            <w:rPr>
+              <w:rFonts w:ascii="Arial" w:cs="Arial" w:eastAsia="Arial" w:hAnsi="Arial"/>
+              <w:b w:val="1"/>
+              <w:i w:val="1"/>
+              <w:smallCaps w:val="0"/>
+              <w:strike w:val="0"/>
+              <w:color w:val="000000"/>
+              <w:sz w:val="24"/>
+              <w:szCs w:val="24"/>
+              <w:u w:val="none"/>
+              <w:shd w:fill="auto" w:val="clear"/>
+              <w:vertAlign w:val="baseline"/>
+              <w:rtl w:val="0"/>
+            </w:rPr>
+            <w:t xml:space="preserve">22</w:t>
+          </w:r>
+          <w:r>
+            <w:fldChar w:fldCharType="end"/>
+          </w:r>
+          <w:r>
+            <w:rPr>
+              <w:rtl w:val="0"/>
+            </w:rPr>
+          </w:r>
+        </w:p>
+        <w:p>
+          <w:pPr>
+            <w:tabs>
+              <w:tab w:val="right" w:pos="8838"/>
+            </w:tabs>
+            <w:spacing w:before="200" w:line="240" w:lineRule="auto"/>
+            <w:ind w:left="0" w:firstLine="0"/>
+            <w:rPr>
+              <w:rFonts w:ascii="Arial" w:cs="Arial" w:eastAsia="Arial" w:hAnsi="Arial"/>
+              <w:b w:val="1"/>
+              <w:i w:val="1"/>
+              <w:smallCaps w:val="0"/>
+              <w:strike w:val="0"/>
+              <w:color w:val="000000"/>
+              <w:sz w:val="24"/>
+              <w:szCs w:val="24"/>
+              <w:u w:val="none"/>
+              <w:shd w:fill="auto" w:val="clear"/>
+              <w:vertAlign w:val="baseline"/>
+            </w:rPr>
+          </w:pPr>
+          <w:hyperlink w:anchor="_heading=h.ycpchkvg5x0l">
+            <w:r>
+              <w:rPr>
+                <w:rFonts w:ascii="Arial" w:cs="Arial" w:eastAsia="Arial" w:hAnsi="Arial"/>
+                <w:b w:val="1"/>
+                <w:i w:val="1"/>
+                <w:smallCaps w:val="0"/>
+                <w:strike w:val="0"/>
+                <w:color w:val="000000"/>
+                <w:sz w:val="24"/>
+                <w:szCs w:val="24"/>
+                <w:u w:val="none"/>
+                <w:shd w:fill="auto" w:val="clear"/>
+                <w:vertAlign w:val="baseline"/>
+                <w:rtl w:val="0"/>
+              </w:rPr>
+              <w:t xml:space="preserve">Actividades del recurso MFPT</w:t>
+            </w:r>
+          </w:hyperlink>
+          <w:r>
+            <w:rPr>
+              <w:rFonts w:ascii="Arial" w:cs="Arial" w:eastAsia="Arial" w:hAnsi="Arial"/>
+              <w:b w:val="1"/>
+              <w:i w:val="1"/>
+              <w:smallCaps w:val="0"/>
+              <w:strike w:val="0"/>
+              <w:color w:val="000000"/>
+              <w:sz w:val="24"/>
+              <w:szCs w:val="24"/>
+              <w:u w:val="none"/>
+              <w:shd w:fill="auto" w:val="clear"/>
+              <w:vertAlign w:val="baseline"/>
+              <w:rtl w:val="0"/>
+            </w:rPr>
+            <w:tab/>
+          </w:r>
+          <w:r>
+            <w:fldChar w:fldCharType="begin"/>
+            <w:instrText xml:space="preserve"> PAGEREF _heading=h.ycpchkvg5x0l \h </w:instrText>
+            <w:fldChar w:fldCharType="separate"/>
+          </w:r>
+          <w:r>
+            <w:rPr>
+              <w:rFonts w:ascii="Arial" w:cs="Arial" w:eastAsia="Arial" w:hAnsi="Arial"/>
+              <w:b w:val="1"/>
+              <w:i w:val="1"/>
+              <w:smallCaps w:val="0"/>
+              <w:strike w:val="0"/>
+              <w:color w:val="000000"/>
+              <w:sz w:val="24"/>
+              <w:szCs w:val="24"/>
+              <w:u w:val="none"/>
+              <w:shd w:fill="auto" w:val="clear"/>
+              <w:vertAlign w:val="baseline"/>
+              <w:rtl w:val="0"/>
+            </w:rPr>
+            <w:t xml:space="preserve">23</w:t>
+          </w:r>
+          <w:r>
+            <w:fldChar w:fldCharType="end"/>
+          </w:r>
+          <w:r>
+            <w:rPr>
+              <w:rtl w:val="0"/>
+            </w:rPr>
+          </w:r>
+        </w:p>
+        <w:p>
+          <w:pPr>
+            <w:tabs>
+              <w:tab w:val="right" w:pos="8838"/>
+            </w:tabs>
+            <w:spacing w:after="80" w:before="200" w:line="240" w:lineRule="auto"/>
+            <w:ind w:left="0" w:firstLine="0"/>
+            <w:rPr>
+              <w:rFonts w:ascii="Arial" w:cs="Arial" w:eastAsia="Arial" w:hAnsi="Arial"/>
+              <w:b w:val="1"/>
+              <w:i w:val="1"/>
+              <w:smallCaps w:val="0"/>
+              <w:strike w:val="0"/>
+              <w:color w:val="000000"/>
+              <w:sz w:val="24"/>
+              <w:szCs w:val="24"/>
+              <w:u w:val="none"/>
+              <w:shd w:fill="auto" w:val="clear"/>
+              <w:vertAlign w:val="baseline"/>
+            </w:rPr>
+          </w:pPr>
+          <w:hyperlink w:anchor="_heading=h.41h2kp6gddhm">
+            <w:r>
+              <w:rPr>
+                <w:rFonts w:ascii="Arial" w:cs="Arial" w:eastAsia="Arial" w:hAnsi="Arial"/>
+                <w:b w:val="1"/>
+                <w:i w:val="1"/>
+                <w:smallCaps w:val="0"/>
+                <w:strike w:val="0"/>
+                <w:color w:val="000000"/>
+                <w:sz w:val="24"/>
+                <w:szCs w:val="24"/>
+                <w:u w:val="none"/>
+                <w:shd w:fill="auto" w:val="clear"/>
+                <w:vertAlign w:val="baseline"/>
+                <w:rtl w:val="0"/>
+              </w:rPr>
+              <w:t xml:space="preserve">Actividades del recurso JMCL</w:t>
+            </w:r>
+          </w:hyperlink>
+          <w:r>
+            <w:rPr>
+              <w:rFonts w:ascii="Arial" w:cs="Arial" w:eastAsia="Arial" w:hAnsi="Arial"/>
+              <w:b w:val="1"/>
+              <w:i w:val="1"/>
+              <w:smallCaps w:val="0"/>
+              <w:strike w:val="0"/>
+              <w:color w:val="000000"/>
+              <w:sz w:val="24"/>
+              <w:szCs w:val="24"/>
+              <w:u w:val="none"/>
+              <w:shd w:fill="auto" w:val="clear"/>
+              <w:vertAlign w:val="baseline"/>
+              <w:rtl w:val="0"/>
+            </w:rPr>
+            <w:tab/>
+          </w:r>
+          <w:r>
+            <w:fldChar w:fldCharType="begin"/>
+            <w:instrText xml:space="preserve"> PAGEREF _heading=h.41h2kp6gddhm \h </w:instrText>
+            <w:fldChar w:fldCharType="separate"/>
+          </w:r>
+          <w:r>
+            <w:rPr>
+              <w:rFonts w:ascii="Arial" w:cs="Arial" w:eastAsia="Arial" w:hAnsi="Arial"/>
+              <w:b w:val="1"/>
+              <w:i w:val="1"/>
+              <w:smallCaps w:val="0"/>
+              <w:strike w:val="0"/>
+              <w:color w:val="000000"/>
+              <w:sz w:val="24"/>
+              <w:szCs w:val="24"/>
+              <w:u w:val="none"/>
+              <w:shd w:fill="auto" w:val="clear"/>
+              <w:vertAlign w:val="baseline"/>
+              <w:rtl w:val="0"/>
+            </w:rPr>
+            <w:t xml:space="preserve">23</w:t>
+          </w:r>
+          <w:r>
+            <w:fldChar w:fldCharType="end"/>
           </w:r>
           <w:r>
             <w:rPr>
@@ -3310,53 +4573,27 @@
     </w:p>
     <w:p>
       <w:pPr>
+        <w:pStyle w:val="Heading1"/>
         <w:keepNext w:val="1"/>
         <w:keepLines w:val="1"/>
-        <w:pageBreakBefore w:val="0"/>
-        <w:widowControl w:val="1"/>
         <w:numPr>
           <w:ilvl w:val="0"/>
           <w:numId w:val="4"/>
         </w:numPr>
-        <w:pBdr>
-          <w:top w:space="0" w:sz="0" w:val="nil"/>
-          <w:left w:space="0" w:sz="0" w:val="nil"/>
-          <w:bottom w:space="0" w:sz="0" w:val="nil"/>
-          <w:right w:space="0" w:sz="0" w:val="nil"/>
-          <w:between w:space="0" w:sz="0" w:val="nil"/>
-        </w:pBdr>
-        <w:shd w:fill="auto" w:val="clear"/>
-        <w:spacing w:after="104" w:before="0" w:line="259" w:lineRule="auto"/>
-        <w:ind w:left="385" w:right="0" w:hanging="360"/>
+        <w:spacing w:after="104" w:line="259" w:lineRule="auto"/>
+        <w:ind w:left="385" w:hanging="360"/>
         <w:jc w:val="left"/>
         <w:rPr>
-          <w:rFonts w:ascii="Arial" w:cs="Arial" w:eastAsia="Arial" w:hAnsi="Arial"/>
-          <w:b w:val="1"/>
-          <w:i w:val="0"/>
-          <w:smallCaps w:val="0"/>
-          <w:strike w:val="0"/>
-          <w:color w:val="000000"/>
           <w:sz w:val="34"/>
           <w:szCs w:val="34"/>
-          <w:u w:val="none"/>
-          <w:shd w:fill="auto" w:val="clear"/>
-          <w:vertAlign w:val="baseline"/>
         </w:rPr>
       </w:pPr>
       <w:bookmarkStart w:colFirst="0" w:colLast="0" w:name="_heading=h.30j0zll" w:id="1"/>
       <w:bookmarkEnd w:id="1"/>
       <w:r>
         <w:rPr>
-          <w:rFonts w:ascii="Arial" w:cs="Arial" w:eastAsia="Arial" w:hAnsi="Arial"/>
-          <w:b w:val="1"/>
-          <w:i w:val="0"/>
-          <w:smallCaps w:val="0"/>
-          <w:strike w:val="0"/>
-          <w:color w:val="000000"/>
           <w:sz w:val="34"/>
           <w:szCs w:val="34"/>
-          <w:u w:val="none"/>
-          <w:shd w:fill="auto" w:val="clear"/>
           <w:vertAlign w:val="baseline"/>
           <w:rtl w:val="0"/>
         </w:rPr>
@@ -3364,8 +4601,6 @@
       </w:r>
       <w:r>
         <w:rPr>
-          <w:rFonts w:ascii="Arial" w:cs="Arial" w:eastAsia="Arial" w:hAnsi="Arial"/>
-          <w:b w:val="1"/>
           <w:sz w:val="34"/>
           <w:szCs w:val="34"/>
           <w:rtl w:val="0"/>
@@ -3374,8 +4609,6 @@
       </w:r>
       <w:r>
         <w:rPr>
-          <w:rFonts w:ascii="Arial" w:cs="Arial" w:eastAsia="Arial" w:hAnsi="Arial"/>
-          <w:b w:val="1"/>
           <w:sz w:val="30"/>
           <w:szCs w:val="30"/>
           <w:rtl w:val="0"/>
@@ -3406,8 +4639,6 @@
       <w:r>
         <w:rPr>
           <w:rFonts w:ascii="Arial" w:cs="Arial" w:eastAsia="Arial" w:hAnsi="Arial"/>
-          <w:sz w:val="22"/>
-          <w:szCs w:val="22"/>
           <w:highlight w:val="white"/>
           <w:rtl w:val="0"/>
         </w:rPr>
@@ -3454,7 +4685,40 @@
           <w:rFonts w:ascii="Arial" w:cs="Arial" w:eastAsia="Arial" w:hAnsi="Arial"/>
           <w:rtl w:val="0"/>
         </w:rPr>
-        <w:t xml:space="preserve">Se pretende que con la ayuda de “juegos serios” el paciente pueda interactuar con la tecnología de forma que esta pueda ayudar en el reforzamientos de funciones cognitivas, de una forma que el paciente tenga la sensación que es un juego pero que a la vez ayude a evaluar y reforzar sus habilidades cognitivas. </w:t>
+        <w:t xml:space="preserve">Se pretende que utilizando “juegos serios” como herramienta terapéutica de apoyo, el paciente pueda reforzar sus funciones cognitivas con menos niveles de estrés que el que pueden producir métodos que no utilizan un enfoque de juego. </w:t>
+      </w:r>
+      <w:r>
+        <w:rPr>
+          <w:rFonts w:ascii="Roboto" w:cs="Roboto" w:eastAsia="Roboto" w:hAnsi="Roboto"/>
+          <w:color w:val="19191a"/>
+          <w:highlight w:val="white"/>
+          <w:rtl w:val="0"/>
+        </w:rPr>
+        <w:t xml:space="preserve">Los </w:t>
+      </w:r>
+      <w:r>
+        <w:rPr>
+          <w:rFonts w:ascii="Roboto" w:cs="Roboto" w:eastAsia="Roboto" w:hAnsi="Roboto"/>
+          <w:i w:val="1"/>
+          <w:color w:val="19191a"/>
+          <w:highlight w:val="white"/>
+          <w:rtl w:val="0"/>
+        </w:rPr>
+        <w:t xml:space="preserve">Serious Games</w:t>
+      </w:r>
+      <w:r>
+        <w:rPr>
+          <w:rFonts w:ascii="Roboto" w:cs="Roboto" w:eastAsia="Roboto" w:hAnsi="Roboto"/>
+          <w:color w:val="19191a"/>
+          <w:highlight w:val="white"/>
+          <w:rtl w:val="0"/>
+        </w:rPr>
+        <w:t xml:space="preserve"> o “juegos serios” son juegos diseñados con un propósito formativo y no sólo para fines de entretenimiento. La expresión “serio” se refiere a aquellos videojuegos que se utilizan en el sector educativo, científico, en la atención médica, planificación urbana, ingeniería y política, principalmente.</w:t>
+      </w:r>
+      <w:r>
+        <w:rPr>
+          <w:rtl w:val="0"/>
+        </w:rPr>
       </w:r>
     </w:p>
     <w:p>
@@ -3482,7 +4746,7 @@
           <w:rFonts w:ascii="Arial" w:cs="Arial" w:eastAsia="Arial" w:hAnsi="Arial"/>
           <w:rtl w:val="0"/>
         </w:rPr>
-        <w:t xml:space="preserve">La primera etapa del proyecto está compuesta por una aplicación web que administrará a los usuarios que cumplen con el rol de administrador del sistema. terapeutas, pacientes y del control de acceso a los juegos. La segunda etapa del proyecto será la realización de los juegos serios que se podrán accesar desde la aplicación web para uso de los pacientes.</w:t>
+        <w:t xml:space="preserve">La primera etapa del proyecto está compuesta por una aplicación web que almacenará los datos de los usuarios administradores del sistema, terapeutas, pacientes y el control de acceso a los juegos. La segunda etapa del proyecto será la realización de los juegos serios, que se podrán accesar por medio de la aplicación web para uso de los pacientes.</w:t>
       </w:r>
     </w:p>
     <w:p>
@@ -3504,6 +4768,8 @@
         <w:ind w:left="0" w:firstLine="0"/>
         <w:rPr>
           <w:rFonts w:ascii="Arial" w:cs="Arial" w:eastAsia="Arial" w:hAnsi="Arial"/>
+          <w:sz w:val="22"/>
+          <w:szCs w:val="22"/>
         </w:rPr>
       </w:pPr>
       <w:r>
@@ -3513,18 +4779,151 @@
           <w:rtl w:val="0"/>
         </w:rPr>
         <w:tab/>
-        <w:t xml:space="preserve">El sistema consistirá en una aplicación web que pueda ser accedida de manera remota o local, sin conexión a internet. Cada sección </w:t>
+        <w:t xml:space="preserve">El sistema consistirá en una aplicación web que pueda ser accedida de manera remota o local, sin conexión a internet. </w:t>
       </w:r>
       <w:r>
         <w:rPr>
           <w:rFonts w:ascii="Arial" w:cs="Arial" w:eastAsia="Arial" w:hAnsi="Arial"/>
           <w:rtl w:val="0"/>
         </w:rPr>
-        <w:t xml:space="preserve">correspondiente al tipo de atención por trabajar estará conformada por 10 actividades que requerirán un temporizador. El sistema permitirá el registro de datos como información personal de los usuarios, información del terapeuta, generación de reportes por sesión y registro del progreso o evolución cognitiva del usuario. Dicha información será almacenada en una base de datos para su posterior consulta y análisis.</w:t>
+        <w:t xml:space="preserve">Las secciones del sistema se </w:t>
+      </w:r>
+      <w:r>
+        <w:rPr>
+          <w:rFonts w:ascii="Arial" w:cs="Arial" w:eastAsia="Arial" w:hAnsi="Arial"/>
+          <w:rtl w:val="0"/>
+        </w:rPr>
+        <w:t xml:space="preserve">categorizarán</w:t>
+      </w:r>
+      <w:r>
+        <w:rPr>
+          <w:rFonts w:ascii="Arial" w:cs="Arial" w:eastAsia="Arial" w:hAnsi="Arial"/>
+          <w:rtl w:val="0"/>
+        </w:rPr>
+        <w:t xml:space="preserve"> por el tipo de atención a trabajar: Sostenida, Selectiva, Alternante y Dividida. </w:t>
+      </w:r>
+      <w:r>
+        <w:rPr>
+          <w:rFonts w:ascii="Arial" w:cs="Arial" w:eastAsia="Arial" w:hAnsi="Arial"/>
+          <w:highlight w:val="white"/>
+          <w:rtl w:val="0"/>
+        </w:rPr>
+        <w:t xml:space="preserve">Cada sección </w:t>
+      </w:r>
+      <w:r>
+        <w:rPr>
+          <w:rFonts w:ascii="Arial" w:cs="Arial" w:eastAsia="Arial" w:hAnsi="Arial"/>
+          <w:rtl w:val="0"/>
+        </w:rPr>
+        <w:t xml:space="preserve">correspondiente al tipo de atención por trabajar estará conformada por 10 actividades que requerirán un temporizador. El sistema permitirá que los terapeutas realicen reportes de lo observado durante las sesiones y el registro del progreso o evolución cognitiva del usuario. Dicha información será almacenada en una base de datos para su posterior consulta y análisis. Los reportes generados incluirán el nombre de la actividad, el tiempo que le tomó </w:t>
+      </w:r>
+      <w:r>
+        <w:rPr>
+          <w:rFonts w:ascii="Arial" w:cs="Arial" w:eastAsia="Arial" w:hAnsi="Arial"/>
+          <w:rtl w:val="0"/>
+        </w:rPr>
+        <w:t xml:space="preserve">realizarla</w:t>
+      </w:r>
+      <w:r>
+        <w:rPr>
+          <w:rFonts w:ascii="Arial" w:cs="Arial" w:eastAsia="Arial" w:hAnsi="Arial"/>
+          <w:rtl w:val="0"/>
+        </w:rPr>
+        <w:t xml:space="preserve">, aciertos y errores para su posterior interpretación.</w:t>
+      </w:r>
+      <w:r>
+        <w:rPr>
+          <w:rtl w:val="0"/>
+        </w:rPr>
       </w:r>
     </w:p>
     <w:p>
       <w:pPr>
+        <w:spacing w:after="0" w:lineRule="auto"/>
+        <w:ind w:left="0" w:firstLine="0"/>
+        <w:rPr>
+          <w:rFonts w:ascii="Arial" w:cs="Arial" w:eastAsia="Arial" w:hAnsi="Arial"/>
+        </w:rPr>
+      </w:pPr>
+      <w:r>
+        <w:rPr>
+          <w:rtl w:val="0"/>
+        </w:rPr>
+      </w:r>
+    </w:p>
+    <w:p>
+      <w:pPr>
+        <w:spacing w:after="0" w:line="276" w:lineRule="auto"/>
+        <w:ind w:left="0" w:firstLine="0"/>
+        <w:rPr>
+          <w:rFonts w:ascii="Arial" w:cs="Arial" w:eastAsia="Arial" w:hAnsi="Arial"/>
+        </w:rPr>
+      </w:pPr>
+      <w:r>
+        <w:rPr>
+          <w:rFonts w:ascii="Arial" w:cs="Arial" w:eastAsia="Arial" w:hAnsi="Arial"/>
+          <w:sz w:val="22"/>
+          <w:szCs w:val="22"/>
+          <w:rtl w:val="0"/>
+        </w:rPr>
+        <w:tab/>
+      </w:r>
+      <w:r>
+        <w:rPr>
+          <w:rFonts w:ascii="Arial" w:cs="Arial" w:eastAsia="Arial" w:hAnsi="Arial"/>
+          <w:rtl w:val="0"/>
+        </w:rPr>
+        <w:t xml:space="preserve">Se buscará facilitar que el usuario, así como el supervisor o terapeuta que asigne dichas tareas, pueda posteriormente ver su progreso en el sistema. De igual manera podrá determinarse si es necesario que un ejercicio se repita o si es pertinente que continúe desarrollando las actividades de nivel más avanzado. Cada uno de los ejercicios tendrá un tiempo determinado para ser realizado, mientras menor sea el tiempo de reacción mayor será el indicador de un óptimo grado de atención en el usuario. </w:t>
+      </w:r>
+    </w:p>
+    <w:p>
+      <w:pPr>
+        <w:spacing w:after="0" w:line="276" w:lineRule="auto"/>
+        <w:ind w:left="0" w:firstLine="0"/>
+        <w:rPr>
+          <w:rFonts w:ascii="Arial" w:cs="Arial" w:eastAsia="Arial" w:hAnsi="Arial"/>
+        </w:rPr>
+      </w:pPr>
+      <w:r>
+        <w:rPr>
+          <w:rtl w:val="0"/>
+        </w:rPr>
+      </w:r>
+    </w:p>
+    <w:p>
+      <w:pPr>
+        <w:spacing w:after="0" w:line="276" w:lineRule="auto"/>
+        <w:ind w:left="0" w:firstLine="0"/>
+        <w:rPr>
+          <w:rFonts w:ascii="Arial" w:cs="Arial" w:eastAsia="Arial" w:hAnsi="Arial"/>
+        </w:rPr>
+      </w:pPr>
+      <w:r>
+        <w:rPr>
+          <w:rFonts w:ascii="Arial" w:cs="Arial" w:eastAsia="Arial" w:hAnsi="Arial"/>
+          <w:rtl w:val="0"/>
+        </w:rPr>
+        <w:tab/>
+        <w:t xml:space="preserve">Debido a que es un sistema cuyos usuarios serán niños, es importante que el diseño sea atractivo. Se utilizará un carrusel con imágenes de los ejercicios, así como el logo de un cerebro caricaturizado.</w:t>
+      </w:r>
+    </w:p>
+    <w:p>
+      <w:pPr>
+        <w:spacing w:after="0" w:line="276" w:lineRule="auto"/>
+        <w:ind w:left="0" w:firstLine="0"/>
+        <w:rPr>
+          <w:rFonts w:ascii="Arial" w:cs="Arial" w:eastAsia="Arial" w:hAnsi="Arial"/>
+        </w:rPr>
+      </w:pPr>
+      <w:r>
+        <w:rPr>
+          <w:rtl w:val="0"/>
+        </w:rPr>
+      </w:r>
+    </w:p>
+    <w:p>
+      <w:pPr>
+        <w:spacing w:after="0" w:line="276" w:lineRule="auto"/>
         <w:ind w:left="0" w:firstLine="0"/>
         <w:rPr>
           <w:rFonts w:ascii="Arial" w:cs="Arial" w:eastAsia="Arial" w:hAnsi="Arial"/>
@@ -3566,32 +4965,12 @@
     </w:p>
     <w:p>
       <w:pPr>
-        <w:keepNext w:val="0"/>
+        <w:pStyle w:val="Heading2"/>
         <w:keepLines w:val="1"/>
-        <w:pageBreakBefore w:val="0"/>
         <w:widowControl w:val="0"/>
-        <w:pBdr>
-          <w:top w:space="0" w:sz="0" w:val="nil"/>
-          <w:left w:space="0" w:sz="0" w:val="nil"/>
-          <w:bottom w:space="0" w:sz="0" w:val="nil"/>
-          <w:right w:space="0" w:sz="0" w:val="nil"/>
-          <w:between w:space="0" w:sz="0" w:val="nil"/>
-        </w:pBdr>
-        <w:shd w:fill="auto" w:val="clear"/>
-        <w:spacing w:after="0" w:before="120" w:line="253" w:lineRule="auto"/>
-        <w:ind w:left="25" w:right="0" w:firstLine="693"/>
-        <w:jc w:val="both"/>
+        <w:spacing w:after="0" w:before="120" w:lineRule="auto"/>
+        <w:ind w:firstLine="718"/>
         <w:rPr>
-          <w:rFonts w:ascii="Arial" w:cs="Arial" w:eastAsia="Arial" w:hAnsi="Arial"/>
-          <w:b w:val="0"/>
-          <w:i w:val="0"/>
-          <w:smallCaps w:val="0"/>
-          <w:strike w:val="0"/>
-          <w:color w:val="000000"/>
-          <w:sz w:val="26"/>
-          <w:szCs w:val="26"/>
-          <w:u w:val="none"/>
-          <w:shd w:fill="auto" w:val="clear"/>
           <w:vertAlign w:val="baseline"/>
         </w:rPr>
       </w:pPr>
@@ -3599,16 +4978,6 @@
       <w:bookmarkEnd w:id="2"/>
       <w:r>
         <w:rPr>
-          <w:rFonts w:ascii="Arial" w:cs="Arial" w:eastAsia="Arial" w:hAnsi="Arial"/>
-          <w:b w:val="0"/>
-          <w:i w:val="0"/>
-          <w:smallCaps w:val="0"/>
-          <w:strike w:val="0"/>
-          <w:color w:val="000000"/>
-          <w:sz w:val="26"/>
-          <w:szCs w:val="26"/>
-          <w:u w:val="none"/>
-          <w:shd w:fill="auto" w:val="clear"/>
           <w:vertAlign w:val="baseline"/>
           <w:rtl w:val="0"/>
         </w:rPr>
@@ -3672,32 +5041,12 @@
     </w:p>
     <w:p>
       <w:pPr>
-        <w:keepNext w:val="0"/>
+        <w:pStyle w:val="Heading2"/>
         <w:keepLines w:val="1"/>
-        <w:pageBreakBefore w:val="0"/>
         <w:widowControl w:val="0"/>
-        <w:pBdr>
-          <w:top w:space="0" w:sz="0" w:val="nil"/>
-          <w:left w:space="0" w:sz="0" w:val="nil"/>
-          <w:bottom w:space="0" w:sz="0" w:val="nil"/>
-          <w:right w:space="0" w:sz="0" w:val="nil"/>
-          <w:between w:space="0" w:sz="0" w:val="nil"/>
-        </w:pBdr>
-        <w:shd w:fill="auto" w:val="clear"/>
-        <w:spacing w:after="0" w:before="120" w:line="253" w:lineRule="auto"/>
-        <w:ind w:left="25" w:right="0" w:firstLine="693"/>
-        <w:jc w:val="both"/>
+        <w:spacing w:after="0" w:before="120" w:lineRule="auto"/>
+        <w:ind w:firstLine="718"/>
         <w:rPr>
-          <w:rFonts w:ascii="Arial" w:cs="Arial" w:eastAsia="Arial" w:hAnsi="Arial"/>
-          <w:b w:val="0"/>
-          <w:i w:val="0"/>
-          <w:smallCaps w:val="0"/>
-          <w:strike w:val="0"/>
-          <w:color w:val="000000"/>
-          <w:sz w:val="26"/>
-          <w:szCs w:val="26"/>
-          <w:u w:val="none"/>
-          <w:shd w:fill="auto" w:val="clear"/>
           <w:vertAlign w:val="baseline"/>
         </w:rPr>
       </w:pPr>
@@ -3705,16 +5054,6 @@
       <w:bookmarkEnd w:id="3"/>
       <w:r>
         <w:rPr>
-          <w:rFonts w:ascii="Arial" w:cs="Arial" w:eastAsia="Arial" w:hAnsi="Arial"/>
-          <w:b w:val="0"/>
-          <w:i w:val="0"/>
-          <w:smallCaps w:val="0"/>
-          <w:strike w:val="0"/>
-          <w:color w:val="000000"/>
-          <w:sz w:val="26"/>
-          <w:szCs w:val="26"/>
-          <w:u w:val="none"/>
-          <w:shd w:fill="auto" w:val="clear"/>
           <w:vertAlign w:val="baseline"/>
           <w:rtl w:val="0"/>
         </w:rPr>
@@ -3735,16 +5074,14 @@
     </w:p>
     <w:p>
       <w:pPr>
+        <w:pStyle w:val="Heading3"/>
         <w:ind w:left="720" w:firstLine="0"/>
-        <w:rPr>
-          <w:rFonts w:ascii="Arial" w:cs="Arial" w:eastAsia="Arial" w:hAnsi="Arial"/>
-          <w:b w:val="1"/>
-        </w:rPr>
+        <w:rPr/>
       </w:pPr>
+      <w:bookmarkStart w:colFirst="0" w:colLast="0" w:name="_heading=h.p2n0vnia26k5" w:id="4"/>
+      <w:bookmarkEnd w:id="4"/>
       <w:r>
         <w:rPr>
-          <w:rFonts w:ascii="Arial" w:cs="Arial" w:eastAsia="Arial" w:hAnsi="Arial"/>
-          <w:b w:val="1"/>
           <w:rtl w:val="0"/>
         </w:rPr>
         <w:t xml:space="preserve">Alcance</w:t>
@@ -3931,16 +5268,14 @@
     </w:p>
     <w:p>
       <w:pPr>
+        <w:pStyle w:val="Heading3"/>
         <w:ind w:left="720" w:firstLine="0"/>
-        <w:rPr>
-          <w:rFonts w:ascii="Arial" w:cs="Arial" w:eastAsia="Arial" w:hAnsi="Arial"/>
-          <w:b w:val="1"/>
-        </w:rPr>
+        <w:rPr/>
       </w:pPr>
+      <w:bookmarkStart w:colFirst="0" w:colLast="0" w:name="_heading=h.8xgeslq3vfcy" w:id="5"/>
+      <w:bookmarkEnd w:id="5"/>
       <w:r>
         <w:rPr>
-          <w:rFonts w:ascii="Arial" w:cs="Arial" w:eastAsia="Arial" w:hAnsi="Arial"/>
-          <w:b w:val="1"/>
           <w:rtl w:val="0"/>
         </w:rPr>
         <w:t xml:space="preserve">Limitaciones</w:t>
@@ -4055,49 +5390,19 @@
     </w:p>
     <w:p>
       <w:pPr>
-        <w:keepNext w:val="0"/>
+        <w:pStyle w:val="Heading2"/>
         <w:keepLines w:val="1"/>
-        <w:pageBreakBefore w:val="0"/>
         <w:widowControl w:val="0"/>
-        <w:pBdr>
-          <w:top w:space="0" w:sz="0" w:val="nil"/>
-          <w:left w:space="0" w:sz="0" w:val="nil"/>
-          <w:bottom w:space="0" w:sz="0" w:val="nil"/>
-          <w:right w:space="0" w:sz="0" w:val="nil"/>
-          <w:between w:space="0" w:sz="0" w:val="nil"/>
-        </w:pBdr>
-        <w:shd w:fill="auto" w:val="clear"/>
-        <w:spacing w:after="0" w:before="120" w:line="253" w:lineRule="auto"/>
-        <w:ind w:left="25" w:right="0" w:firstLine="695"/>
-        <w:jc w:val="both"/>
+        <w:spacing w:after="0" w:before="120" w:lineRule="auto"/>
+        <w:ind w:firstLine="720"/>
         <w:rPr>
-          <w:rFonts w:ascii="Arial" w:cs="Arial" w:eastAsia="Arial" w:hAnsi="Arial"/>
-          <w:b w:val="0"/>
-          <w:i w:val="0"/>
-          <w:smallCaps w:val="0"/>
-          <w:strike w:val="0"/>
-          <w:color w:val="000000"/>
-          <w:sz w:val="26"/>
-          <w:szCs w:val="26"/>
-          <w:u w:val="none"/>
-          <w:shd w:fill="auto" w:val="clear"/>
           <w:vertAlign w:val="baseline"/>
         </w:rPr>
       </w:pPr>
-      <w:bookmarkStart w:colFirst="0" w:colLast="0" w:name="_heading=h.2et92p0" w:id="4"/>
-      <w:bookmarkEnd w:id="4"/>
+      <w:bookmarkStart w:colFirst="0" w:colLast="0" w:name="_heading=h.2et92p0" w:id="6"/>
+      <w:bookmarkEnd w:id="6"/>
       <w:r>
         <w:rPr>
-          <w:rFonts w:ascii="Arial" w:cs="Arial" w:eastAsia="Arial" w:hAnsi="Arial"/>
-          <w:b w:val="0"/>
-          <w:i w:val="0"/>
-          <w:smallCaps w:val="0"/>
-          <w:strike w:val="0"/>
-          <w:color w:val="000000"/>
-          <w:sz w:val="26"/>
-          <w:szCs w:val="26"/>
-          <w:u w:val="none"/>
-          <w:shd w:fill="auto" w:val="clear"/>
           <w:vertAlign w:val="baseline"/>
           <w:rtl w:val="0"/>
         </w:rPr>
@@ -6062,53 +7367,22 @@
     </w:p>
     <w:p>
       <w:pPr>
+        <w:pStyle w:val="Heading1"/>
         <w:keepNext w:val="1"/>
         <w:keepLines w:val="1"/>
-        <w:pageBreakBefore w:val="0"/>
-        <w:widowControl w:val="1"/>
         <w:numPr>
           <w:ilvl w:val="0"/>
           <w:numId w:val="4"/>
         </w:numPr>
-        <w:pBdr>
-          <w:top w:space="0" w:sz="0" w:val="nil"/>
-          <w:left w:space="0" w:sz="0" w:val="nil"/>
-          <w:bottom w:space="0" w:sz="0" w:val="nil"/>
-          <w:right w:space="0" w:sz="0" w:val="nil"/>
-          <w:between w:space="0" w:sz="0" w:val="nil"/>
-        </w:pBdr>
-        <w:shd w:fill="auto" w:val="clear"/>
-        <w:spacing w:after="104" w:before="0" w:line="259" w:lineRule="auto"/>
-        <w:ind w:left="385" w:right="0" w:hanging="360"/>
+        <w:spacing w:after="104" w:line="259" w:lineRule="auto"/>
+        <w:ind w:left="385" w:hanging="360"/>
         <w:jc w:val="left"/>
-        <w:rPr>
-          <w:rFonts w:ascii="Arial" w:cs="Arial" w:eastAsia="Arial" w:hAnsi="Arial"/>
-          <w:b w:val="1"/>
-          <w:i w:val="0"/>
-          <w:smallCaps w:val="0"/>
-          <w:strike w:val="0"/>
-          <w:color w:val="000000"/>
-          <w:sz w:val="34"/>
-          <w:szCs w:val="34"/>
-          <w:u w:val="none"/>
-          <w:shd w:fill="auto" w:val="clear"/>
-          <w:vertAlign w:val="baseline"/>
-        </w:rPr>
+        <w:rPr/>
       </w:pPr>
-      <w:bookmarkStart w:colFirst="0" w:colLast="0" w:name="_heading=h.4d34og8" w:id="5"/>
-      <w:bookmarkEnd w:id="5"/>
+      <w:bookmarkStart w:colFirst="0" w:colLast="0" w:name="_heading=h.4d34og8" w:id="7"/>
+      <w:bookmarkEnd w:id="7"/>
       <w:r>
         <w:rPr>
-          <w:rFonts w:ascii="Arial" w:cs="Arial" w:eastAsia="Arial" w:hAnsi="Arial"/>
-          <w:b w:val="1"/>
-          <w:i w:val="0"/>
-          <w:smallCaps w:val="0"/>
-          <w:strike w:val="0"/>
-          <w:color w:val="000000"/>
-          <w:sz w:val="34"/>
-          <w:szCs w:val="34"/>
-          <w:u w:val="none"/>
-          <w:shd w:fill="auto" w:val="clear"/>
           <w:vertAlign w:val="baseline"/>
           <w:rtl w:val="0"/>
         </w:rPr>
@@ -6122,8 +7396,8 @@
           <w:rFonts w:ascii="Arial" w:cs="Arial" w:eastAsia="Arial" w:hAnsi="Arial"/>
         </w:rPr>
       </w:pPr>
-      <w:bookmarkStart w:colFirst="0" w:colLast="0" w:name="_heading=h.2s8eyo1" w:id="6"/>
-      <w:bookmarkEnd w:id="6"/>
+      <w:bookmarkStart w:colFirst="0" w:colLast="0" w:name="_heading=h.2s8eyo1" w:id="8"/>
+      <w:bookmarkEnd w:id="8"/>
       <w:r>
         <w:rPr>
           <w:rFonts w:ascii="Arial" w:cs="Arial" w:eastAsia="Arial" w:hAnsi="Arial"/>
@@ -6139,8 +7413,8 @@
           <w:rFonts w:ascii="Arial" w:cs="Arial" w:eastAsia="Arial" w:hAnsi="Arial"/>
         </w:rPr>
       </w:pPr>
-      <w:bookmarkStart w:colFirst="0" w:colLast="0" w:name="_heading=h.5p4xvwzi77z3" w:id="7"/>
-      <w:bookmarkEnd w:id="7"/>
+      <w:bookmarkStart w:colFirst="0" w:colLast="0" w:name="_heading=h.5p4xvwzi77z3" w:id="9"/>
+      <w:bookmarkEnd w:id="9"/>
       <w:r>
         <w:rPr>
           <w:rtl w:val="0"/>
@@ -6154,8 +7428,8 @@
           <w:rFonts w:ascii="Arial" w:cs="Arial" w:eastAsia="Arial" w:hAnsi="Arial"/>
         </w:rPr>
       </w:pPr>
-      <w:bookmarkStart w:colFirst="0" w:colLast="0" w:name="_heading=h.a1wunl9e2q5f" w:id="8"/>
-      <w:bookmarkEnd w:id="8"/>
+      <w:bookmarkStart w:colFirst="0" w:colLast="0" w:name="_heading=h.a1wunl9e2q5f" w:id="10"/>
+      <w:bookmarkEnd w:id="10"/>
       <w:r>
         <w:rPr>
           <w:rFonts w:ascii="Arial" w:cs="Arial" w:eastAsia="Arial" w:hAnsi="Arial"/>
@@ -6180,49 +7454,18 @@
     </w:p>
     <w:p>
       <w:pPr>
+        <w:pStyle w:val="Heading2"/>
         <w:keepNext w:val="1"/>
         <w:keepLines w:val="1"/>
-        <w:pageBreakBefore w:val="0"/>
-        <w:widowControl w:val="1"/>
-        <w:pBdr>
-          <w:top w:space="0" w:sz="0" w:val="nil"/>
-          <w:left w:space="0" w:sz="0" w:val="nil"/>
-          <w:bottom w:space="0" w:sz="0" w:val="nil"/>
-          <w:right w:space="0" w:sz="0" w:val="nil"/>
-          <w:between w:space="0" w:sz="0" w:val="nil"/>
-        </w:pBdr>
-        <w:shd w:fill="auto" w:val="clear"/>
-        <w:spacing w:after="0" w:before="40" w:line="253" w:lineRule="auto"/>
-        <w:ind w:left="25" w:right="0" w:firstLine="273"/>
-        <w:jc w:val="both"/>
+        <w:spacing w:after="0" w:before="40" w:lineRule="auto"/>
         <w:rPr>
-          <w:rFonts w:ascii="Arial" w:cs="Arial" w:eastAsia="Arial" w:hAnsi="Arial"/>
-          <w:b w:val="0"/>
-          <w:i w:val="0"/>
-          <w:smallCaps w:val="0"/>
-          <w:strike w:val="0"/>
-          <w:color w:val="000000"/>
-          <w:sz w:val="26"/>
-          <w:szCs w:val="26"/>
-          <w:u w:val="none"/>
-          <w:shd w:fill="auto" w:val="clear"/>
           <w:vertAlign w:val="baseline"/>
         </w:rPr>
       </w:pPr>
-      <w:bookmarkStart w:colFirst="0" w:colLast="0" w:name="_heading=h.17dp8vu" w:id="9"/>
-      <w:bookmarkEnd w:id="9"/>
+      <w:bookmarkStart w:colFirst="0" w:colLast="0" w:name="_heading=h.17dp8vu" w:id="11"/>
+      <w:bookmarkEnd w:id="11"/>
       <w:r>
         <w:rPr>
-          <w:rFonts w:ascii="Arial" w:cs="Arial" w:eastAsia="Arial" w:hAnsi="Arial"/>
-          <w:b w:val="0"/>
-          <w:i w:val="0"/>
-          <w:smallCaps w:val="0"/>
-          <w:strike w:val="0"/>
-          <w:color w:val="000000"/>
-          <w:sz w:val="26"/>
-          <w:szCs w:val="26"/>
-          <w:u w:val="none"/>
-          <w:shd w:fill="auto" w:val="clear"/>
           <w:vertAlign w:val="baseline"/>
           <w:rtl w:val="0"/>
         </w:rPr>
@@ -6368,49 +7611,19 @@
     </w:p>
     <w:p>
       <w:pPr>
+        <w:pStyle w:val="Heading2"/>
         <w:keepNext w:val="1"/>
         <w:keepLines w:val="1"/>
-        <w:pageBreakBefore w:val="0"/>
-        <w:widowControl w:val="1"/>
-        <w:pBdr>
-          <w:top w:space="0" w:sz="0" w:val="nil"/>
-          <w:left w:space="0" w:sz="0" w:val="nil"/>
-          <w:bottom w:space="0" w:sz="0" w:val="nil"/>
-          <w:right w:space="0" w:sz="0" w:val="nil"/>
-          <w:between w:space="0" w:sz="0" w:val="nil"/>
-        </w:pBdr>
-        <w:shd w:fill="auto" w:val="clear"/>
-        <w:spacing w:after="0" w:before="40" w:line="253" w:lineRule="auto"/>
-        <w:ind w:left="0" w:right="0" w:firstLine="0"/>
-        <w:jc w:val="both"/>
+        <w:spacing w:after="0" w:before="40" w:lineRule="auto"/>
+        <w:ind w:left="0" w:firstLine="0"/>
         <w:rPr>
-          <w:rFonts w:ascii="Arial" w:cs="Arial" w:eastAsia="Arial" w:hAnsi="Arial"/>
-          <w:b w:val="0"/>
-          <w:i w:val="0"/>
-          <w:smallCaps w:val="0"/>
-          <w:strike w:val="0"/>
-          <w:color w:val="000000"/>
-          <w:sz w:val="26"/>
-          <w:szCs w:val="26"/>
-          <w:u w:val="none"/>
-          <w:shd w:fill="auto" w:val="clear"/>
           <w:vertAlign w:val="baseline"/>
         </w:rPr>
       </w:pPr>
-      <w:bookmarkStart w:colFirst="0" w:colLast="0" w:name="_heading=h.3rdcrjn" w:id="10"/>
-      <w:bookmarkEnd w:id="10"/>
+      <w:bookmarkStart w:colFirst="0" w:colLast="0" w:name="_heading=h.3rdcrjn" w:id="12"/>
+      <w:bookmarkEnd w:id="12"/>
       <w:r>
         <w:rPr>
-          <w:rFonts w:ascii="Arial" w:cs="Arial" w:eastAsia="Arial" w:hAnsi="Arial"/>
-          <w:b w:val="0"/>
-          <w:i w:val="0"/>
-          <w:smallCaps w:val="0"/>
-          <w:strike w:val="0"/>
-          <w:color w:val="000000"/>
-          <w:sz w:val="26"/>
-          <w:szCs w:val="26"/>
-          <w:u w:val="none"/>
-          <w:shd w:fill="auto" w:val="clear"/>
           <w:vertAlign w:val="baseline"/>
           <w:rtl w:val="0"/>
         </w:rPr>
@@ -7320,8 +8533,8 @@
           <w:vertAlign w:val="baseline"/>
         </w:rPr>
       </w:pPr>
-      <w:bookmarkStart w:colFirst="0" w:colLast="0" w:name="_heading=h.p3alqo4ql87o" w:id="11"/>
-      <w:bookmarkEnd w:id="11"/>
+      <w:bookmarkStart w:colFirst="0" w:colLast="0" w:name="_heading=h.p3alqo4ql87o" w:id="13"/>
+      <w:bookmarkEnd w:id="13"/>
       <w:r>
         <w:rPr>
           <w:rtl w:val="0"/>
@@ -7330,49 +8543,19 @@
     </w:p>
     <w:p>
       <w:pPr>
+        <w:pStyle w:val="Heading2"/>
         <w:keepNext w:val="1"/>
         <w:keepLines w:val="1"/>
-        <w:pageBreakBefore w:val="0"/>
-        <w:widowControl w:val="1"/>
-        <w:pBdr>
-          <w:top w:space="0" w:sz="0" w:val="nil"/>
-          <w:left w:space="0" w:sz="0" w:val="nil"/>
-          <w:bottom w:space="0" w:sz="0" w:val="nil"/>
-          <w:right w:space="0" w:sz="0" w:val="nil"/>
-          <w:between w:space="0" w:sz="0" w:val="nil"/>
-        </w:pBdr>
-        <w:shd w:fill="auto" w:val="clear"/>
-        <w:spacing w:after="0" w:before="40" w:line="253" w:lineRule="auto"/>
-        <w:ind w:left="0" w:right="0" w:firstLine="0"/>
-        <w:jc w:val="both"/>
+        <w:spacing w:after="0" w:before="40" w:lineRule="auto"/>
+        <w:ind w:left="0" w:firstLine="0"/>
         <w:rPr>
-          <w:rFonts w:ascii="Arial" w:cs="Arial" w:eastAsia="Arial" w:hAnsi="Arial"/>
-          <w:b w:val="0"/>
-          <w:i w:val="0"/>
-          <w:smallCaps w:val="0"/>
-          <w:strike w:val="0"/>
-          <w:color w:val="000000"/>
-          <w:sz w:val="26"/>
-          <w:szCs w:val="26"/>
-          <w:u w:val="none"/>
-          <w:shd w:fill="auto" w:val="clear"/>
           <w:vertAlign w:val="baseline"/>
         </w:rPr>
       </w:pPr>
-      <w:bookmarkStart w:colFirst="0" w:colLast="0" w:name="_heading=h.26in1rg" w:id="12"/>
-      <w:bookmarkEnd w:id="12"/>
+      <w:bookmarkStart w:colFirst="0" w:colLast="0" w:name="_heading=h.26in1rg" w:id="14"/>
+      <w:bookmarkEnd w:id="14"/>
       <w:r>
         <w:rPr>
-          <w:rFonts w:ascii="Arial" w:cs="Arial" w:eastAsia="Arial" w:hAnsi="Arial"/>
-          <w:b w:val="0"/>
-          <w:i w:val="0"/>
-          <w:smallCaps w:val="0"/>
-          <w:strike w:val="0"/>
-          <w:color w:val="000000"/>
-          <w:sz w:val="26"/>
-          <w:szCs w:val="26"/>
-          <w:u w:val="none"/>
-          <w:shd w:fill="auto" w:val="clear"/>
           <w:vertAlign w:val="baseline"/>
           <w:rtl w:val="0"/>
         </w:rPr>
@@ -7419,49 +8602,19 @@
     </w:p>
     <w:p>
       <w:pPr>
+        <w:pStyle w:val="Heading2"/>
         <w:keepNext w:val="1"/>
         <w:keepLines w:val="1"/>
-        <w:pageBreakBefore w:val="0"/>
-        <w:widowControl w:val="1"/>
-        <w:pBdr>
-          <w:top w:space="0" w:sz="0" w:val="nil"/>
-          <w:left w:space="0" w:sz="0" w:val="nil"/>
-          <w:bottom w:space="0" w:sz="0" w:val="nil"/>
-          <w:right w:space="0" w:sz="0" w:val="nil"/>
-          <w:between w:space="0" w:sz="0" w:val="nil"/>
-        </w:pBdr>
-        <w:shd w:fill="auto" w:val="clear"/>
-        <w:spacing w:after="0" w:before="40" w:line="253" w:lineRule="auto"/>
-        <w:ind w:left="0" w:right="0" w:firstLine="0"/>
-        <w:jc w:val="both"/>
+        <w:spacing w:after="0" w:before="40" w:lineRule="auto"/>
+        <w:ind w:left="0" w:firstLine="0"/>
         <w:rPr>
-          <w:rFonts w:ascii="Arial" w:cs="Arial" w:eastAsia="Arial" w:hAnsi="Arial"/>
-          <w:b w:val="0"/>
-          <w:i w:val="0"/>
-          <w:smallCaps w:val="0"/>
-          <w:strike w:val="0"/>
-          <w:color w:val="000000"/>
-          <w:sz w:val="26"/>
-          <w:szCs w:val="26"/>
-          <w:u w:val="none"/>
-          <w:shd w:fill="auto" w:val="clear"/>
           <w:vertAlign w:val="baseline"/>
         </w:rPr>
       </w:pPr>
-      <w:bookmarkStart w:colFirst="0" w:colLast="0" w:name="_heading=h.lnxbz9" w:id="13"/>
-      <w:bookmarkEnd w:id="13"/>
+      <w:bookmarkStart w:colFirst="0" w:colLast="0" w:name="_heading=h.lnxbz9" w:id="15"/>
+      <w:bookmarkEnd w:id="15"/>
       <w:r>
         <w:rPr>
-          <w:rFonts w:ascii="Arial" w:cs="Arial" w:eastAsia="Arial" w:hAnsi="Arial"/>
-          <w:b w:val="0"/>
-          <w:i w:val="0"/>
-          <w:smallCaps w:val="0"/>
-          <w:strike w:val="0"/>
-          <w:color w:val="000000"/>
-          <w:sz w:val="26"/>
-          <w:szCs w:val="26"/>
-          <w:u w:val="none"/>
-          <w:shd w:fill="auto" w:val="clear"/>
           <w:vertAlign w:val="baseline"/>
           <w:rtl w:val="0"/>
         </w:rPr>
@@ -7522,53 +8675,20 @@
     </w:p>
     <w:p>
       <w:pPr>
-        <w:keepNext w:val="1"/>
-        <w:keepLines w:val="1"/>
-        <w:pageBreakBefore w:val="0"/>
-        <w:widowControl w:val="1"/>
+        <w:pStyle w:val="Heading1"/>
         <w:numPr>
           <w:ilvl w:val="0"/>
           <w:numId w:val="4"/>
         </w:numPr>
-        <w:pBdr>
-          <w:top w:space="0" w:sz="0" w:val="nil"/>
-          <w:left w:space="0" w:sz="0" w:val="nil"/>
-          <w:bottom w:space="0" w:sz="0" w:val="nil"/>
-          <w:right w:space="0" w:sz="0" w:val="nil"/>
-          <w:between w:space="0" w:sz="0" w:val="nil"/>
-        </w:pBdr>
-        <w:shd w:fill="auto" w:val="clear"/>
-        <w:spacing w:after="104" w:before="0" w:line="259" w:lineRule="auto"/>
-        <w:ind w:left="385" w:right="0" w:hanging="360"/>
+        <w:spacing w:after="104" w:line="259" w:lineRule="auto"/>
+        <w:ind w:left="385" w:hanging="360"/>
         <w:jc w:val="left"/>
-        <w:rPr>
-          <w:rFonts w:ascii="Arial" w:cs="Arial" w:eastAsia="Arial" w:hAnsi="Arial"/>
-          <w:b w:val="1"/>
-          <w:i w:val="0"/>
-          <w:smallCaps w:val="0"/>
-          <w:strike w:val="0"/>
-          <w:color w:val="000000"/>
-          <w:sz w:val="34"/>
-          <w:szCs w:val="34"/>
-          <w:u w:val="none"/>
-          <w:shd w:fill="auto" w:val="clear"/>
-          <w:vertAlign w:val="baseline"/>
-        </w:rPr>
+        <w:rPr/>
       </w:pPr>
-      <w:bookmarkStart w:colFirst="0" w:colLast="0" w:name="_heading=h.35nkun2" w:id="14"/>
-      <w:bookmarkEnd w:id="14"/>
+      <w:bookmarkStart w:colFirst="0" w:colLast="0" w:name="_heading=h.35nkun2" w:id="16"/>
+      <w:bookmarkEnd w:id="16"/>
       <w:r>
         <w:rPr>
-          <w:rFonts w:ascii="Arial" w:cs="Arial" w:eastAsia="Arial" w:hAnsi="Arial"/>
-          <w:b w:val="1"/>
-          <w:i w:val="0"/>
-          <w:smallCaps w:val="0"/>
-          <w:strike w:val="0"/>
-          <w:color w:val="000000"/>
-          <w:sz w:val="34"/>
-          <w:szCs w:val="34"/>
-          <w:u w:val="none"/>
-          <w:shd w:fill="auto" w:val="clear"/>
           <w:vertAlign w:val="baseline"/>
           <w:rtl w:val="0"/>
         </w:rPr>
@@ -7608,49 +8728,19 @@
     </w:p>
     <w:p>
       <w:pPr>
+        <w:pStyle w:val="Heading2"/>
         <w:keepNext w:val="1"/>
         <w:keepLines w:val="1"/>
-        <w:pageBreakBefore w:val="0"/>
-        <w:widowControl w:val="1"/>
-        <w:pBdr>
-          <w:top w:space="0" w:sz="0" w:val="nil"/>
-          <w:left w:space="0" w:sz="0" w:val="nil"/>
-          <w:bottom w:space="0" w:sz="0" w:val="nil"/>
-          <w:right w:space="0" w:sz="0" w:val="nil"/>
-          <w:between w:space="0" w:sz="0" w:val="nil"/>
-        </w:pBdr>
-        <w:shd w:fill="auto" w:val="clear"/>
-        <w:spacing w:after="0" w:before="40" w:line="253" w:lineRule="auto"/>
-        <w:ind w:left="0" w:right="0" w:firstLine="0"/>
-        <w:jc w:val="both"/>
+        <w:spacing w:after="0" w:before="40" w:lineRule="auto"/>
+        <w:ind w:left="0" w:firstLine="0"/>
         <w:rPr>
-          <w:rFonts w:ascii="Arial" w:cs="Arial" w:eastAsia="Arial" w:hAnsi="Arial"/>
-          <w:b w:val="0"/>
-          <w:i w:val="0"/>
-          <w:smallCaps w:val="0"/>
-          <w:strike w:val="0"/>
-          <w:color w:val="000000"/>
-          <w:sz w:val="26"/>
-          <w:szCs w:val="26"/>
-          <w:u w:val="none"/>
-          <w:shd w:fill="auto" w:val="clear"/>
           <w:vertAlign w:val="baseline"/>
         </w:rPr>
       </w:pPr>
-      <w:bookmarkStart w:colFirst="0" w:colLast="0" w:name="_heading=h.1ksv4uv" w:id="15"/>
-      <w:bookmarkEnd w:id="15"/>
+      <w:bookmarkStart w:colFirst="0" w:colLast="0" w:name="_heading=h.1ksv4uv" w:id="17"/>
+      <w:bookmarkEnd w:id="17"/>
       <w:r>
         <w:rPr>
-          <w:rFonts w:ascii="Arial" w:cs="Arial" w:eastAsia="Arial" w:hAnsi="Arial"/>
-          <w:b w:val="0"/>
-          <w:i w:val="0"/>
-          <w:smallCaps w:val="0"/>
-          <w:strike w:val="0"/>
-          <w:color w:val="000000"/>
-          <w:sz w:val="26"/>
-          <w:szCs w:val="26"/>
-          <w:u w:val="none"/>
-          <w:shd w:fill="auto" w:val="clear"/>
           <w:vertAlign w:val="baseline"/>
           <w:rtl w:val="0"/>
         </w:rPr>
@@ -9991,8 +11081,8 @@
           <w:vertAlign w:val="baseline"/>
         </w:rPr>
       </w:pPr>
-      <w:bookmarkStart w:colFirst="0" w:colLast="0" w:name="_heading=h.44sinio" w:id="16"/>
-      <w:bookmarkEnd w:id="16"/>
+      <w:bookmarkStart w:colFirst="0" w:colLast="0" w:name="_heading=h.44sinio" w:id="18"/>
+      <w:bookmarkEnd w:id="18"/>
       <w:r>
         <w:rPr>
           <w:rtl w:val="0"/>
@@ -15420,8 +16510,8 @@
           <w:vertAlign w:val="baseline"/>
         </w:rPr>
       </w:pPr>
-      <w:bookmarkStart w:colFirst="0" w:colLast="0" w:name="_heading=h.ki0d5f1y5qg7" w:id="17"/>
-      <w:bookmarkEnd w:id="17"/>
+      <w:bookmarkStart w:colFirst="0" w:colLast="0" w:name="_heading=h.ki0d5f1y5qg7" w:id="19"/>
+      <w:bookmarkEnd w:id="19"/>
       <w:r>
         <w:rPr>
           <w:rtl w:val="0"/>
@@ -23865,49 +24955,19 @@
     </w:p>
     <w:p>
       <w:pPr>
+        <w:pStyle w:val="Heading2"/>
         <w:keepNext w:val="1"/>
         <w:keepLines w:val="1"/>
-        <w:pageBreakBefore w:val="0"/>
-        <w:widowControl w:val="1"/>
-        <w:pBdr>
-          <w:top w:space="0" w:sz="0" w:val="nil"/>
-          <w:left w:space="0" w:sz="0" w:val="nil"/>
-          <w:bottom w:space="0" w:sz="0" w:val="nil"/>
-          <w:right w:space="0" w:sz="0" w:val="nil"/>
-          <w:between w:space="0" w:sz="0" w:val="nil"/>
-        </w:pBdr>
-        <w:shd w:fill="auto" w:val="clear"/>
-        <w:spacing w:after="0" w:before="40" w:line="253" w:lineRule="auto"/>
-        <w:ind w:left="0" w:right="0" w:firstLine="0"/>
-        <w:jc w:val="both"/>
+        <w:spacing w:after="0" w:before="40" w:lineRule="auto"/>
+        <w:ind w:left="0" w:firstLine="0"/>
         <w:rPr>
-          <w:rFonts w:ascii="Arial" w:cs="Arial" w:eastAsia="Arial" w:hAnsi="Arial"/>
-          <w:b w:val="1"/>
-          <w:i w:val="0"/>
-          <w:smallCaps w:val="0"/>
-          <w:strike w:val="0"/>
-          <w:color w:val="000000"/>
-          <w:sz w:val="26"/>
-          <w:szCs w:val="26"/>
-          <w:u w:val="none"/>
-          <w:shd w:fill="auto" w:val="clear"/>
           <w:vertAlign w:val="baseline"/>
         </w:rPr>
       </w:pPr>
-      <w:bookmarkStart w:colFirst="0" w:colLast="0" w:name="_heading=h.2jxsxqh" w:id="18"/>
-      <w:bookmarkEnd w:id="18"/>
+      <w:bookmarkStart w:colFirst="0" w:colLast="0" w:name="_heading=h.2jxsxqh" w:id="20"/>
+      <w:bookmarkEnd w:id="20"/>
       <w:r>
         <w:rPr>
-          <w:rFonts w:ascii="Arial" w:cs="Arial" w:eastAsia="Arial" w:hAnsi="Arial"/>
-          <w:b w:val="1"/>
-          <w:i w:val="0"/>
-          <w:smallCaps w:val="0"/>
-          <w:strike w:val="0"/>
-          <w:color w:val="000000"/>
-          <w:sz w:val="26"/>
-          <w:szCs w:val="26"/>
-          <w:u w:val="none"/>
-          <w:shd w:fill="auto" w:val="clear"/>
           <w:vertAlign w:val="baseline"/>
           <w:rtl w:val="0"/>
         </w:rPr>
@@ -23976,49 +25036,19 @@
     </w:p>
     <w:p>
       <w:pPr>
+        <w:pStyle w:val="Heading2"/>
         <w:keepNext w:val="1"/>
         <w:keepLines w:val="1"/>
-        <w:pageBreakBefore w:val="0"/>
-        <w:widowControl w:val="1"/>
-        <w:pBdr>
-          <w:top w:space="0" w:sz="0" w:val="nil"/>
-          <w:left w:space="0" w:sz="0" w:val="nil"/>
-          <w:bottom w:space="0" w:sz="0" w:val="nil"/>
-          <w:right w:space="0" w:sz="0" w:val="nil"/>
-          <w:between w:space="0" w:sz="0" w:val="nil"/>
-        </w:pBdr>
-        <w:shd w:fill="auto" w:val="clear"/>
-        <w:spacing w:after="0" w:before="40" w:line="253" w:lineRule="auto"/>
-        <w:ind w:left="0" w:right="0" w:firstLine="0"/>
-        <w:jc w:val="both"/>
+        <w:spacing w:after="0" w:before="40" w:lineRule="auto"/>
+        <w:ind w:left="0" w:firstLine="0"/>
         <w:rPr>
-          <w:rFonts w:ascii="Arial" w:cs="Arial" w:eastAsia="Arial" w:hAnsi="Arial"/>
-          <w:b w:val="1"/>
-          <w:i w:val="0"/>
-          <w:smallCaps w:val="0"/>
-          <w:strike w:val="0"/>
-          <w:color w:val="000000"/>
-          <w:sz w:val="26"/>
-          <w:szCs w:val="26"/>
-          <w:u w:val="none"/>
-          <w:shd w:fill="auto" w:val="clear"/>
           <w:vertAlign w:val="baseline"/>
         </w:rPr>
       </w:pPr>
-      <w:bookmarkStart w:colFirst="0" w:colLast="0" w:name="_heading=h.z337ya" w:id="19"/>
-      <w:bookmarkEnd w:id="19"/>
+      <w:bookmarkStart w:colFirst="0" w:colLast="0" w:name="_heading=h.z337ya" w:id="21"/>
+      <w:bookmarkEnd w:id="21"/>
       <w:r>
         <w:rPr>
-          <w:rFonts w:ascii="Arial" w:cs="Arial" w:eastAsia="Arial" w:hAnsi="Arial"/>
-          <w:b w:val="1"/>
-          <w:i w:val="0"/>
-          <w:smallCaps w:val="0"/>
-          <w:strike w:val="0"/>
-          <w:color w:val="000000"/>
-          <w:sz w:val="26"/>
-          <w:szCs w:val="26"/>
-          <w:u w:val="none"/>
-          <w:shd w:fill="auto" w:val="clear"/>
           <w:vertAlign w:val="baseline"/>
           <w:rtl w:val="0"/>
         </w:rPr>
@@ -24075,49 +25105,19 @@
     </w:p>
     <w:p>
       <w:pPr>
+        <w:pStyle w:val="Heading2"/>
         <w:keepNext w:val="1"/>
         <w:keepLines w:val="1"/>
-        <w:pageBreakBefore w:val="0"/>
-        <w:widowControl w:val="1"/>
-        <w:pBdr>
-          <w:top w:space="0" w:sz="0" w:val="nil"/>
-          <w:left w:space="0" w:sz="0" w:val="nil"/>
-          <w:bottom w:space="0" w:sz="0" w:val="nil"/>
-          <w:right w:space="0" w:sz="0" w:val="nil"/>
-          <w:between w:space="0" w:sz="0" w:val="nil"/>
-        </w:pBdr>
-        <w:shd w:fill="auto" w:val="clear"/>
-        <w:spacing w:after="0" w:before="40" w:line="253" w:lineRule="auto"/>
-        <w:ind w:left="0" w:right="0" w:firstLine="0"/>
-        <w:jc w:val="both"/>
+        <w:spacing w:after="0" w:before="40" w:lineRule="auto"/>
+        <w:ind w:left="0" w:firstLine="0"/>
         <w:rPr>
-          <w:rFonts w:ascii="Arial" w:cs="Arial" w:eastAsia="Arial" w:hAnsi="Arial"/>
-          <w:b w:val="1"/>
-          <w:i w:val="0"/>
-          <w:smallCaps w:val="0"/>
-          <w:strike w:val="0"/>
-          <w:color w:val="000000"/>
-          <w:sz w:val="26"/>
-          <w:szCs w:val="26"/>
-          <w:u w:val="none"/>
-          <w:shd w:fill="auto" w:val="clear"/>
           <w:vertAlign w:val="baseline"/>
         </w:rPr>
       </w:pPr>
-      <w:bookmarkStart w:colFirst="0" w:colLast="0" w:name="_heading=h.4i7ojhp" w:id="20"/>
-      <w:bookmarkEnd w:id="20"/>
+      <w:bookmarkStart w:colFirst="0" w:colLast="0" w:name="_heading=h.4i7ojhp" w:id="22"/>
+      <w:bookmarkEnd w:id="22"/>
       <w:r>
         <w:rPr>
-          <w:rFonts w:ascii="Arial" w:cs="Arial" w:eastAsia="Arial" w:hAnsi="Arial"/>
-          <w:b w:val="1"/>
-          <w:i w:val="0"/>
-          <w:smallCaps w:val="0"/>
-          <w:strike w:val="0"/>
-          <w:color w:val="000000"/>
-          <w:sz w:val="26"/>
-          <w:szCs w:val="26"/>
-          <w:u w:val="none"/>
-          <w:shd w:fill="auto" w:val="clear"/>
           <w:vertAlign w:val="baseline"/>
           <w:rtl w:val="0"/>
         </w:rPr>
@@ -24126,19 +25126,19 @@
     </w:p>
     <w:p>
       <w:pPr>
+        <w:pStyle w:val="Heading3"/>
         <w:numPr>
           <w:ilvl w:val="0"/>
           <w:numId w:val="6"/>
         </w:numPr>
         <w:spacing w:after="0" w:lineRule="auto"/>
         <w:ind w:left="1440" w:hanging="360"/>
-        <w:rPr>
-          <w:rFonts w:ascii="Arial" w:cs="Arial" w:eastAsia="Arial" w:hAnsi="Arial"/>
-        </w:rPr>
+        <w:rPr/>
       </w:pPr>
+      <w:bookmarkStart w:colFirst="0" w:colLast="0" w:name="_heading=h.cha5mw9cqaxx" w:id="23"/>
+      <w:bookmarkEnd w:id="23"/>
       <w:r>
         <w:rPr>
-          <w:rFonts w:ascii="Arial" w:cs="Arial" w:eastAsia="Arial" w:hAnsi="Arial"/>
           <w:rtl w:val="0"/>
         </w:rPr>
         <w:t xml:space="preserve">Usabilidad</w:t>
@@ -24165,18 +25165,18 @@
     </w:p>
     <w:p>
       <w:pPr>
+        <w:pStyle w:val="Heading3"/>
         <w:numPr>
           <w:ilvl w:val="0"/>
           <w:numId w:val="6"/>
         </w:numPr>
         <w:ind w:left="1440" w:hanging="360"/>
-        <w:rPr>
-          <w:rFonts w:ascii="Arial" w:cs="Arial" w:eastAsia="Arial" w:hAnsi="Arial"/>
-        </w:rPr>
+        <w:rPr/>
       </w:pPr>
+      <w:bookmarkStart w:colFirst="0" w:colLast="0" w:name="_heading=h.73op3mpm7m7a" w:id="24"/>
+      <w:bookmarkEnd w:id="24"/>
       <w:r>
         <w:rPr>
-          <w:rFonts w:ascii="Arial" w:cs="Arial" w:eastAsia="Arial" w:hAnsi="Arial"/>
           <w:rtl w:val="0"/>
         </w:rPr>
         <w:t xml:space="preserve">Seguridad</w:t>
@@ -30733,8 +31733,8 @@
         <w:ind w:left="0" w:firstLine="0"/>
         <w:rPr/>
       </w:pPr>
-      <w:bookmarkStart w:colFirst="0" w:colLast="0" w:name="_heading=h.5stpsixzzc1f" w:id="21"/>
-      <w:bookmarkEnd w:id="21"/>
+      <w:bookmarkStart w:colFirst="0" w:colLast="0" w:name="_heading=h.5stpsixzzc1f" w:id="25"/>
+      <w:bookmarkEnd w:id="25"/>
       <w:r>
         <w:rPr>
           <w:rtl w:val="0"/>
@@ -30775,12 +31775,12 @@
           <wp:inline distB="114300" distT="114300" distL="114300" distR="114300">
             <wp:extent cx="5612130" cy="2743200"/>
             <wp:effectExtent b="0" l="0" r="0" t="0"/>
-            <wp:docPr id="19" name="image7.png"/>
+            <wp:docPr id="19" name="image2.png"/>
             <a:graphic>
               <a:graphicData uri="http://schemas.openxmlformats.org/drawingml/2006/picture">
                 <pic:pic>
                   <pic:nvPicPr>
-                    <pic:cNvPr id="0" name="image7.png"/>
+                    <pic:cNvPr id="0" name="image2.png"/>
                     <pic:cNvPicPr preferRelativeResize="0"/>
                   </pic:nvPicPr>
                   <pic:blipFill>
@@ -30829,8 +31829,8 @@
         <w:ind w:left="0" w:firstLine="0"/>
         <w:rPr/>
       </w:pPr>
-      <w:bookmarkStart w:colFirst="0" w:colLast="0" w:name="_heading=h.3h4ziiby7ue3" w:id="22"/>
-      <w:bookmarkEnd w:id="22"/>
+      <w:bookmarkStart w:colFirst="0" w:colLast="0" w:name="_heading=h.3h4ziiby7ue3" w:id="26"/>
+      <w:bookmarkEnd w:id="26"/>
       <w:r>
         <w:rPr>
           <w:rtl w:val="0"/>
@@ -30916,6 +31916,21 @@
     </w:p>
     <w:p>
       <w:pPr>
+        <w:pStyle w:val="Heading1"/>
+        <w:ind w:left="0" w:firstLine="0"/>
+        <w:rPr/>
+      </w:pPr>
+      <w:bookmarkStart w:colFirst="0" w:colLast="0" w:name="_heading=h.s9qwrehku54" w:id="27"/>
+      <w:bookmarkEnd w:id="27"/>
+      <w:r>
+        <w:rPr>
+          <w:rtl w:val="0"/>
+        </w:rPr>
+        <w:t xml:space="preserve">Visión General de costo de recursos</w:t>
+      </w:r>
+    </w:p>
+    <w:p>
+      <w:pPr>
         <w:ind w:left="0" w:firstLine="0"/>
         <w:rPr>
           <w:rFonts w:ascii="Arial" w:cs="Arial" w:eastAsia="Arial" w:hAnsi="Arial"/>
@@ -30927,19 +31942,19 @@
         </w:rPr>
         <w:drawing>
           <wp:inline distB="114300" distT="114300" distL="114300" distR="114300">
-            <wp:extent cx="5921575" cy="3810317"/>
+            <wp:extent cx="5924550" cy="3395345"/>
             <wp:effectExtent b="0" l="0" r="0" t="0"/>
-            <wp:docPr id="17" name="image4.png"/>
+            <wp:docPr id="17" name="image6.png"/>
             <a:graphic>
               <a:graphicData uri="http://schemas.openxmlformats.org/drawingml/2006/picture">
                 <pic:pic>
                   <pic:nvPicPr>
-                    <pic:cNvPr id="0" name="image4.png"/>
+                    <pic:cNvPr id="0" name="image6.png"/>
                     <pic:cNvPicPr preferRelativeResize="0"/>
                   </pic:nvPicPr>
                   <pic:blipFill>
                     <a:blip r:embed="rId14"/>
-                    <a:srcRect b="0" l="0" r="0" t="0"/>
+                    <a:srcRect b="0" l="0" r="0" t="10883"/>
                     <a:stretch>
                       <a:fillRect/>
                     </a:stretch>
@@ -30947,7 +31962,7 @@
                   <pic:spPr>
                     <a:xfrm>
                       <a:off x="0" y="0"/>
-                      <a:ext cx="5921575" cy="3810317"/>
+                      <a:ext cx="5924550" cy="3395345"/>
                     </a:xfrm>
                     <a:prstGeom prst="rect"/>
                     <a:ln/>
@@ -30970,8 +31985,8 @@
         <w:ind w:left="0" w:firstLine="0"/>
         <w:rPr/>
       </w:pPr>
-      <w:bookmarkStart w:colFirst="0" w:colLast="0" w:name="_heading=h.z692ttf3yedw" w:id="23"/>
-      <w:bookmarkEnd w:id="23"/>
+      <w:bookmarkStart w:colFirst="0" w:colLast="0" w:name="_heading=h.z692ttf3yedw" w:id="28"/>
+      <w:bookmarkEnd w:id="28"/>
       <w:r>
         <w:rPr>
           <w:rtl w:val="0"/>
@@ -30994,12 +32009,12 @@
           <wp:inline distB="114300" distT="114300" distL="114300" distR="114300">
             <wp:extent cx="5612130" cy="3848100"/>
             <wp:effectExtent b="0" l="0" r="0" t="0"/>
-            <wp:docPr id="20" name="image2.png"/>
+            <wp:docPr id="20" name="image4.png"/>
             <a:graphic>
               <a:graphicData uri="http://schemas.openxmlformats.org/drawingml/2006/picture">
                 <pic:pic>
                   <pic:nvPicPr>
-                    <pic:cNvPr id="0" name="image2.png"/>
+                    <pic:cNvPr id="0" name="image4.png"/>
                     <pic:cNvPicPr preferRelativeResize="0"/>
                   </pic:nvPicPr>
                   <pic:blipFill>
@@ -31048,13 +32063,13 @@
         <w:ind w:left="0" w:firstLine="0"/>
         <w:rPr/>
       </w:pPr>
-      <w:bookmarkStart w:colFirst="0" w:colLast="0" w:name="_heading=h.ycpchkvg5x0l" w:id="24"/>
-      <w:bookmarkEnd w:id="24"/>
+      <w:bookmarkStart w:colFirst="0" w:colLast="0" w:name="_heading=h.ycpchkvg5x0l" w:id="29"/>
+      <w:bookmarkEnd w:id="29"/>
       <w:r>
         <w:rPr>
           <w:rtl w:val="0"/>
         </w:rPr>
-        <w:t xml:space="preserve">Actividades del recurso 1</w:t>
+        <w:t xml:space="preserve">Actividades del recurso MFPT</w:t>
       </w:r>
     </w:p>
     <w:p>
@@ -31126,13 +32141,13 @@
         <w:ind w:left="0" w:firstLine="0"/>
         <w:rPr/>
       </w:pPr>
-      <w:bookmarkStart w:colFirst="0" w:colLast="0" w:name="_heading=h.41h2kp6gddhm" w:id="25"/>
-      <w:bookmarkEnd w:id="25"/>
+      <w:bookmarkStart w:colFirst="0" w:colLast="0" w:name="_heading=h.41h2kp6gddhm" w:id="30"/>
+      <w:bookmarkEnd w:id="30"/>
       <w:r>
         <w:rPr>
           <w:rtl w:val="0"/>
         </w:rPr>
-        <w:t xml:space="preserve">Actividades del recurso 2</w:t>
+        <w:t xml:space="preserve">Actividades del recurso JMCL</w:t>
       </w:r>
     </w:p>
     <w:p>
@@ -31163,12 +32178,12 @@
           <wp:inline distB="114300" distT="114300" distL="114300" distR="114300">
             <wp:extent cx="5344478" cy="3264990"/>
             <wp:effectExtent b="0" l="0" r="0" t="0"/>
-            <wp:docPr id="23" name="image6.png"/>
+            <wp:docPr id="23" name="image7.png"/>
             <a:graphic>
               <a:graphicData uri="http://schemas.openxmlformats.org/drawingml/2006/picture">
                 <pic:pic>
                   <pic:nvPicPr>
-                    <pic:cNvPr id="0" name="image6.png"/>
+                    <pic:cNvPr id="0" name="image7.png"/>
                     <pic:cNvPicPr preferRelativeResize="0"/>
                   </pic:nvPicPr>
                   <pic:blipFill>
@@ -43824,7 +44839,7 @@
 
 <file path=customXML/item1.xml><?xml version="1.0" encoding="utf-8"?>
 <go:gDocsCustomXmlDataStorage xmlns:go="http://customooxmlschemas.google.com/" xmlns:r="http://schemas.openxmlformats.org/officeDocument/2006/relationships">
-  <go:docsCustomData xmlns:go="http://customooxmlschemas.google.com/" roundtripDataSignature="AMtx7miyhPYxnmaPCKz77jXkqTYESfJzmg==">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</go:docsCustomData>
+  <go:docsCustomData xmlns:go="http://customooxmlschemas.google.com/" roundtripDataSignature="AMtx7miXHnD97gyFEEOLXsu6avkOVc4aMQ==">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</go:docsCustomData>
 </go:gDocsCustomXmlDataStorage>
 </file>
 

</xml_diff>